<commit_message>
Update all the python packages
</commit_message>
<xml_diff>
--- a/docs/MSOrganiser_Developer_Documentation.docx
+++ b/docs/MSOrganiser_Developer_Documentation.docx
@@ -1147,9 +1147,8 @@
         <w:tblLook w:val="04A0" w:firstRow="1" w:lastRow="0" w:firstColumn="1" w:lastColumn="0" w:noHBand="0" w:noVBand="1"/>
       </w:tblPr>
       <w:tblGrid>
-        <w:gridCol w:w="440"/>
         <w:gridCol w:w="2805"/>
-        <w:gridCol w:w="4348"/>
+        <w:gridCol w:w="3626"/>
       </w:tblGrid>
       <w:tr>
         <w:tc>
@@ -1163,19 +1162,8 @@
                 <w:b/>
               </w:rPr>
             </w:pPr>
-          </w:p>
-        </w:tc>
-        <w:tc>
-          <w:tcPr>
-            <w:tcW w:w="0" w:type="auto"/>
-          </w:tcPr>
-          <w:p>
-            <w:pPr>
-              <w:rPr>
-                <w:rFonts w:ascii="Calibri" w:hAnsi="Calibri" w:cs="Calibri"/>
-                <w:b/>
-              </w:rPr>
-            </w:pPr>
+            <w:bookmarkStart w:id="0" w:name="_GoBack"/>
+            <w:bookmarkEnd w:id="0"/>
             <w:r>
               <w:rPr>
                 <w:rFonts w:ascii="Calibri" w:hAnsi="Calibri" w:cs="Calibri"/>
@@ -1205,16 +1193,6 @@
         </w:tc>
       </w:tr>
       <w:tr>
-        <w:tc>
-          <w:tcPr>
-            <w:tcW w:w="0" w:type="auto"/>
-          </w:tcPr>
-          <w:p>
-            <w:r>
-              <w:t>1</w:t>
-            </w:r>
-          </w:p>
-        </w:tc>
         <w:tc>
           <w:tcPr>
             <w:tcW w:w="0" w:type="auto"/>
@@ -1231,30 +1209,12 @@
           </w:tcPr>
           <w:p>
             <w:r>
-              <w:t>0.7.11</w:t>
+              <w:t>0.7.12</w:t>
             </w:r>
           </w:p>
         </w:tc>
       </w:tr>
       <w:tr>
-        <w:tc>
-          <w:tcPr>
-            <w:tcW w:w="0" w:type="auto"/>
-          </w:tcPr>
-          <w:p>
-            <w:pPr>
-              <w:rPr>
-                <w:rFonts w:ascii="Calibri" w:hAnsi="Calibri" w:cs="Calibri"/>
-              </w:rPr>
-            </w:pPr>
-            <w:r>
-              <w:rPr>
-                <w:rFonts w:ascii="Calibri" w:hAnsi="Calibri" w:cs="Calibri"/>
-              </w:rPr>
-              <w:t>2</w:t>
-            </w:r>
-          </w:p>
-        </w:tc>
         <w:tc>
           <w:tcPr>
             <w:tcW w:w="0" w:type="auto"/>
@@ -1279,7 +1239,7 @@
               <w:rPr>
                 <w:rFonts w:ascii="Calibri" w:hAnsi="Calibri" w:cs="Calibri"/>
               </w:rPr>
-              <w:t>0.16.1</w:t>
+              <w:t>0.17</w:t>
             </w:r>
           </w:p>
         </w:tc>
@@ -1303,24 +1263,6 @@
                 <w:rFonts w:ascii="Calibri" w:hAnsi="Calibri" w:cs="Calibri"/>
               </w:rPr>
               <w:lastRenderedPageBreak/>
-              <w:t>3</w:t>
-            </w:r>
-          </w:p>
-        </w:tc>
-        <w:tc>
-          <w:tcPr>
-            <w:tcW w:w="0" w:type="auto"/>
-          </w:tcPr>
-          <w:p>
-            <w:pPr>
-              <w:rPr>
-                <w:rFonts w:ascii="Calibri" w:hAnsi="Calibri" w:cs="Calibri"/>
-              </w:rPr>
-            </w:pPr>
-            <w:r>
-              <w:rPr>
-                <w:rFonts w:ascii="Calibri" w:hAnsi="Calibri" w:cs="Calibri"/>
-              </w:rPr>
               <w:t>Babel</w:t>
             </w:r>
           </w:p>
@@ -1339,13 +1281,7 @@
               <w:rPr>
                 <w:rFonts w:ascii="Calibri" w:hAnsi="Calibri" w:cs="Calibri"/>
               </w:rPr>
-              <w:t>2.6.0</w:t>
-            </w:r>
-            <w:r>
-              <w:rPr>
-                <w:rFonts w:ascii="Calibri" w:hAnsi="Calibri" w:cs="Calibri"/>
-              </w:rPr>
-              <w:t xml:space="preserve"> -&gt; 2.9.0</w:t>
+              <w:t>2.9.0</w:t>
             </w:r>
           </w:p>
         </w:tc>
@@ -1359,24 +1295,6 @@
             <w:tcW w:w="0" w:type="auto"/>
           </w:tcPr>
           <w:p>
-            <w:pPr>
-              <w:rPr>
-                <w:rFonts w:ascii="Calibri" w:hAnsi="Calibri" w:cs="Calibri"/>
-              </w:rPr>
-            </w:pPr>
-            <w:r>
-              <w:rPr>
-                <w:rFonts w:ascii="Calibri" w:hAnsi="Calibri" w:cs="Calibri"/>
-              </w:rPr>
-              <w:t>4</w:t>
-            </w:r>
-          </w:p>
-        </w:tc>
-        <w:tc>
-          <w:tcPr>
-            <w:tcW w:w="0" w:type="auto"/>
-          </w:tcPr>
-          <w:p>
             <w:proofErr w:type="spellStart"/>
             <w:r>
               <w:rPr>
@@ -1396,13 +1314,37 @@
               <w:rPr>
                 <w:rFonts w:ascii="Calibri" w:hAnsi="Calibri" w:cs="Calibri"/>
               </w:rPr>
-              <w:t>0.9.0</w:t>
+              <w:t>1.2.0</w:t>
             </w:r>
+          </w:p>
+        </w:tc>
+      </w:tr>
+      <w:tr>
+        <w:tc>
+          <w:tcPr>
+            <w:tcW w:w="0" w:type="auto"/>
+          </w:tcPr>
+          <w:p>
+            <w:proofErr w:type="spellStart"/>
             <w:r>
               <w:rPr>
                 <w:rFonts w:ascii="Calibri" w:hAnsi="Calibri" w:cs="Calibri"/>
               </w:rPr>
-              <w:t xml:space="preserve"> -&gt; 1.2.0</w:t>
+              <w:t>CairoSVG</w:t>
+            </w:r>
+            <w:proofErr w:type="spellEnd"/>
+          </w:p>
+        </w:tc>
+        <w:tc>
+          <w:tcPr>
+            <w:tcW w:w="0" w:type="auto"/>
+          </w:tcPr>
+          <w:p>
+            <w:r>
+              <w:rPr>
+                <w:rFonts w:ascii="Calibri" w:hAnsi="Calibri" w:cs="Calibri"/>
+              </w:rPr>
+              <w:t>2.5.2</w:t>
             </w:r>
           </w:p>
         </w:tc>
@@ -1418,25 +1360,12 @@
                 <w:rFonts w:ascii="Calibri" w:hAnsi="Calibri" w:cs="Calibri"/>
               </w:rPr>
             </w:pPr>
-            <w:r>
-              <w:rPr>
-                <w:rFonts w:ascii="Calibri" w:hAnsi="Calibri" w:cs="Calibri"/>
-              </w:rPr>
-              <w:t>5</w:t>
-            </w:r>
-          </w:p>
-        </w:tc>
-        <w:tc>
-          <w:tcPr>
-            <w:tcW w:w="0" w:type="auto"/>
-          </w:tcPr>
-          <w:p>
             <w:proofErr w:type="spellStart"/>
             <w:r>
               <w:rPr>
                 <w:rFonts w:ascii="Calibri" w:hAnsi="Calibri" w:cs="Calibri"/>
               </w:rPr>
-              <w:t>CairoSVG</w:t>
+              <w:t>certifi</w:t>
             </w:r>
             <w:proofErr w:type="spellEnd"/>
           </w:p>
@@ -1446,17 +1375,16 @@
             <w:tcW w:w="0" w:type="auto"/>
           </w:tcPr>
           <w:p>
+            <w:pPr>
+              <w:rPr>
+                <w:rFonts w:ascii="Calibri" w:hAnsi="Calibri" w:cs="Calibri"/>
+              </w:rPr>
+            </w:pPr>
             <w:r>
               <w:rPr>
                 <w:rFonts w:ascii="Calibri" w:hAnsi="Calibri" w:cs="Calibri"/>
               </w:rPr>
-              <w:t>2.1.3</w:t>
-            </w:r>
-            <w:r>
-              <w:rPr>
-                <w:rFonts w:ascii="Calibri" w:hAnsi="Calibri" w:cs="Calibri"/>
-              </w:rPr>
-              <w:t xml:space="preserve"> -&gt; 2.5.1 </w:t>
+              <w:t>2020.12.5</w:t>
             </w:r>
           </w:p>
         </w:tc>
@@ -1472,30 +1400,12 @@
                 <w:rFonts w:ascii="Calibri" w:hAnsi="Calibri" w:cs="Calibri"/>
               </w:rPr>
             </w:pPr>
-            <w:r>
-              <w:rPr>
-                <w:rFonts w:ascii="Calibri" w:hAnsi="Calibri" w:cs="Calibri"/>
-              </w:rPr>
-              <w:t>6</w:t>
-            </w:r>
-          </w:p>
-        </w:tc>
-        <w:tc>
-          <w:tcPr>
-            <w:tcW w:w="0" w:type="auto"/>
-          </w:tcPr>
-          <w:p>
-            <w:pPr>
-              <w:rPr>
-                <w:rFonts w:ascii="Calibri" w:hAnsi="Calibri" w:cs="Calibri"/>
-              </w:rPr>
-            </w:pPr>
             <w:proofErr w:type="spellStart"/>
             <w:r>
               <w:rPr>
                 <w:rFonts w:ascii="Calibri" w:hAnsi="Calibri" w:cs="Calibri"/>
               </w:rPr>
-              <w:t>certifi</w:t>
+              <w:t>cffi</w:t>
             </w:r>
             <w:proofErr w:type="spellEnd"/>
           </w:p>
@@ -1505,46 +1415,11 @@
             <w:tcW w:w="0" w:type="auto"/>
           </w:tcPr>
           <w:p>
-            <w:pPr>
-              <w:rPr>
-                <w:rFonts w:ascii="Calibri" w:hAnsi="Calibri" w:cs="Calibri"/>
-              </w:rPr>
-            </w:pPr>
             <w:r>
               <w:rPr>
                 <w:rFonts w:ascii="Calibri" w:hAnsi="Calibri" w:cs="Calibri"/>
               </w:rPr>
-              <w:t>201</w:t>
-            </w:r>
-            <w:r>
-              <w:rPr>
-                <w:rFonts w:ascii="Calibri" w:hAnsi="Calibri" w:cs="Calibri"/>
-              </w:rPr>
-              <w:t>9.11</w:t>
-            </w:r>
-            <w:r>
-              <w:rPr>
-                <w:rFonts w:ascii="Calibri" w:hAnsi="Calibri" w:cs="Calibri"/>
-              </w:rPr>
-              <w:t>.2</w:t>
-            </w:r>
-            <w:r>
-              <w:rPr>
-                <w:rFonts w:ascii="Calibri" w:hAnsi="Calibri" w:cs="Calibri"/>
-              </w:rPr>
-              <w:t>8</w:t>
-            </w:r>
-            <w:r>
-              <w:rPr>
-                <w:rFonts w:ascii="Calibri" w:hAnsi="Calibri" w:cs="Calibri"/>
-              </w:rPr>
-              <w:t xml:space="preserve"> -&gt; 2020</w:t>
-            </w:r>
-            <w:r>
-              <w:rPr>
-                <w:rFonts w:ascii="Calibri" w:hAnsi="Calibri" w:cs="Calibri"/>
-              </w:rPr>
-              <w:t>.12.5</w:t>
+              <w:t>1.14.5</w:t>
             </w:r>
           </w:p>
         </w:tc>
@@ -1560,30 +1435,12 @@
                 <w:rFonts w:ascii="Calibri" w:hAnsi="Calibri" w:cs="Calibri"/>
               </w:rPr>
             </w:pPr>
-            <w:r>
-              <w:rPr>
-                <w:rFonts w:ascii="Calibri" w:hAnsi="Calibri" w:cs="Calibri"/>
-              </w:rPr>
-              <w:t>7</w:t>
-            </w:r>
-          </w:p>
-        </w:tc>
-        <w:tc>
-          <w:tcPr>
-            <w:tcW w:w="0" w:type="auto"/>
-          </w:tcPr>
-          <w:p>
-            <w:pPr>
-              <w:rPr>
-                <w:rFonts w:ascii="Calibri" w:hAnsi="Calibri" w:cs="Calibri"/>
-              </w:rPr>
-            </w:pPr>
             <w:proofErr w:type="spellStart"/>
             <w:r>
               <w:rPr>
                 <w:rFonts w:ascii="Calibri" w:hAnsi="Calibri" w:cs="Calibri"/>
               </w:rPr>
-              <w:t>cffi</w:t>
+              <w:t>chardet</w:t>
             </w:r>
             <w:proofErr w:type="spellEnd"/>
           </w:p>
@@ -1593,29 +1450,16 @@
             <w:tcW w:w="0" w:type="auto"/>
           </w:tcPr>
           <w:p>
+            <w:pPr>
+              <w:rPr>
+                <w:rFonts w:ascii="Calibri" w:hAnsi="Calibri" w:cs="Calibri"/>
+              </w:rPr>
+            </w:pPr>
             <w:r>
               <w:rPr>
                 <w:rFonts w:ascii="Calibri" w:hAnsi="Calibri" w:cs="Calibri"/>
               </w:rPr>
-              <w:t>1.1</w:t>
-            </w:r>
-            <w:r>
-              <w:rPr>
-                <w:rFonts w:ascii="Calibri" w:hAnsi="Calibri" w:cs="Calibri"/>
-              </w:rPr>
-              <w:t>4</w:t>
-            </w:r>
-            <w:r>
-              <w:rPr>
-                <w:rFonts w:ascii="Calibri" w:hAnsi="Calibri" w:cs="Calibri"/>
-              </w:rPr>
-              <w:t>.</w:t>
-            </w:r>
-            <w:r>
-              <w:rPr>
-                <w:rFonts w:ascii="Calibri" w:hAnsi="Calibri" w:cs="Calibri"/>
-              </w:rPr>
-              <w:t>0 -&gt; 1.14.4</w:t>
+              <w:t>4.0.0</w:t>
             </w:r>
           </w:p>
         </w:tc>
@@ -1631,30 +1475,12 @@
                 <w:rFonts w:ascii="Calibri" w:hAnsi="Calibri" w:cs="Calibri"/>
               </w:rPr>
             </w:pPr>
-            <w:r>
-              <w:rPr>
-                <w:rFonts w:ascii="Calibri" w:hAnsi="Calibri" w:cs="Calibri"/>
-              </w:rPr>
-              <w:t>8</w:t>
-            </w:r>
-          </w:p>
-        </w:tc>
-        <w:tc>
-          <w:tcPr>
-            <w:tcW w:w="0" w:type="auto"/>
-          </w:tcPr>
-          <w:p>
-            <w:pPr>
-              <w:rPr>
-                <w:rFonts w:ascii="Calibri" w:hAnsi="Calibri" w:cs="Calibri"/>
-              </w:rPr>
-            </w:pPr>
             <w:proofErr w:type="spellStart"/>
             <w:r>
               <w:rPr>
                 <w:rFonts w:ascii="Calibri" w:hAnsi="Calibri" w:cs="Calibri"/>
               </w:rPr>
-              <w:t>chardet</w:t>
+              <w:t>colorama</w:t>
             </w:r>
             <w:proofErr w:type="spellEnd"/>
           </w:p>
@@ -1673,13 +1499,7 @@
               <w:rPr>
                 <w:rFonts w:ascii="Calibri" w:hAnsi="Calibri" w:cs="Calibri"/>
               </w:rPr>
-              <w:t>3.0.4</w:t>
-            </w:r>
-            <w:r>
-              <w:rPr>
-                <w:rFonts w:ascii="Calibri" w:hAnsi="Calibri" w:cs="Calibri"/>
-              </w:rPr>
-              <w:t xml:space="preserve"> -&gt; 4.0.0</w:t>
+              <w:t>0.4.4</w:t>
             </w:r>
           </w:p>
         </w:tc>
@@ -1699,7 +1519,7 @@
               <w:rPr>
                 <w:rFonts w:ascii="Calibri" w:hAnsi="Calibri" w:cs="Calibri"/>
               </w:rPr>
-              <w:t>9</w:t>
+              <w:t>cssselect2</w:t>
             </w:r>
           </w:p>
         </w:tc>
@@ -1708,42 +1528,11 @@
             <w:tcW w:w="0" w:type="auto"/>
           </w:tcPr>
           <w:p>
-            <w:pPr>
-              <w:rPr>
-                <w:rFonts w:ascii="Calibri" w:hAnsi="Calibri" w:cs="Calibri"/>
-              </w:rPr>
-            </w:pPr>
-            <w:proofErr w:type="spellStart"/>
             <w:r>
               <w:rPr>
                 <w:rFonts w:ascii="Calibri" w:hAnsi="Calibri" w:cs="Calibri"/>
               </w:rPr>
-              <w:t>colorama</w:t>
-            </w:r>
-            <w:proofErr w:type="spellEnd"/>
-          </w:p>
-        </w:tc>
-        <w:tc>
-          <w:tcPr>
-            <w:tcW w:w="0" w:type="auto"/>
-          </w:tcPr>
-          <w:p>
-            <w:pPr>
-              <w:rPr>
-                <w:rFonts w:ascii="Calibri" w:hAnsi="Calibri" w:cs="Calibri"/>
-              </w:rPr>
-            </w:pPr>
-            <w:r>
-              <w:rPr>
-                <w:rFonts w:ascii="Calibri" w:hAnsi="Calibri" w:cs="Calibri"/>
-              </w:rPr>
-              <w:t>0.</w:t>
-            </w:r>
-            <w:r>
-              <w:rPr>
-                <w:rFonts w:ascii="Calibri" w:hAnsi="Calibri" w:cs="Calibri"/>
-              </w:rPr>
-              <w:t>4.3 -&gt; 0.4.4</w:t>
+              <w:t>0.4.1</w:t>
             </w:r>
           </w:p>
         </w:tc>
@@ -1759,87 +1548,6 @@
                 <w:rFonts w:ascii="Calibri" w:hAnsi="Calibri" w:cs="Calibri"/>
               </w:rPr>
             </w:pPr>
-            <w:r>
-              <w:rPr>
-                <w:rFonts w:ascii="Calibri" w:hAnsi="Calibri" w:cs="Calibri"/>
-              </w:rPr>
-              <w:t>10</w:t>
-            </w:r>
-          </w:p>
-        </w:tc>
-        <w:tc>
-          <w:tcPr>
-            <w:tcW w:w="0" w:type="auto"/>
-          </w:tcPr>
-          <w:p>
-            <w:pPr>
-              <w:rPr>
-                <w:rFonts w:ascii="Calibri" w:hAnsi="Calibri" w:cs="Calibri"/>
-              </w:rPr>
-            </w:pPr>
-            <w:r>
-              <w:rPr>
-                <w:rFonts w:ascii="Calibri" w:hAnsi="Calibri" w:cs="Calibri"/>
-              </w:rPr>
-              <w:t>cssselect2</w:t>
-            </w:r>
-          </w:p>
-        </w:tc>
-        <w:tc>
-          <w:tcPr>
-            <w:tcW w:w="0" w:type="auto"/>
-          </w:tcPr>
-          <w:p>
-            <w:r>
-              <w:rPr>
-                <w:rFonts w:ascii="Calibri" w:hAnsi="Calibri" w:cs="Calibri"/>
-              </w:rPr>
-              <w:t>0.</w:t>
-            </w:r>
-            <w:r>
-              <w:rPr>
-                <w:rFonts w:ascii="Calibri" w:hAnsi="Calibri" w:cs="Calibri"/>
-              </w:rPr>
-              <w:t>4</w:t>
-            </w:r>
-            <w:r>
-              <w:rPr>
-                <w:rFonts w:ascii="Calibri" w:hAnsi="Calibri" w:cs="Calibri"/>
-              </w:rPr>
-              <w:t>.1</w:t>
-            </w:r>
-          </w:p>
-        </w:tc>
-      </w:tr>
-      <w:tr>
-        <w:tc>
-          <w:tcPr>
-            <w:tcW w:w="0" w:type="auto"/>
-          </w:tcPr>
-          <w:p>
-            <w:pPr>
-              <w:rPr>
-                <w:rFonts w:ascii="Calibri" w:hAnsi="Calibri" w:cs="Calibri"/>
-              </w:rPr>
-            </w:pPr>
-            <w:r>
-              <w:rPr>
-                <w:rFonts w:ascii="Calibri" w:hAnsi="Calibri" w:cs="Calibri"/>
-              </w:rPr>
-              <w:t>11</w:t>
-            </w:r>
-          </w:p>
-        </w:tc>
-        <w:tc>
-          <w:tcPr>
-            <w:tcW w:w="0" w:type="auto"/>
-          </w:tcPr>
-          <w:p>
-            <w:pPr>
-              <w:rPr>
-                <w:rFonts w:ascii="Calibri" w:hAnsi="Calibri" w:cs="Calibri"/>
-              </w:rPr>
-            </w:pPr>
             <w:proofErr w:type="spellStart"/>
             <w:r>
               <w:rPr>
@@ -1859,30 +1567,12 @@
               <w:rPr>
                 <w:rFonts w:ascii="Calibri" w:hAnsi="Calibri" w:cs="Calibri"/>
               </w:rPr>
-              <w:t>0.5.0</w:t>
+              <w:t>0.7.1</w:t>
             </w:r>
           </w:p>
         </w:tc>
       </w:tr>
       <w:tr>
-        <w:tc>
-          <w:tcPr>
-            <w:tcW w:w="0" w:type="auto"/>
-          </w:tcPr>
-          <w:p>
-            <w:pPr>
-              <w:rPr>
-                <w:rFonts w:ascii="Calibri" w:hAnsi="Calibri" w:cs="Calibri"/>
-              </w:rPr>
-            </w:pPr>
-            <w:r>
-              <w:rPr>
-                <w:rFonts w:ascii="Calibri" w:hAnsi="Calibri" w:cs="Calibri"/>
-              </w:rPr>
-              <w:t>12</w:t>
-            </w:r>
-          </w:p>
-        </w:tc>
         <w:tc>
           <w:tcPr>
             <w:tcW w:w="0" w:type="auto"/>
@@ -1923,30 +1613,12 @@
                 <w:sz w:val="22"/>
                 <w:szCs w:val="22"/>
               </w:rPr>
-              <w:t>0.14</w:t>
+              <w:t>0.16</w:t>
             </w:r>
           </w:p>
         </w:tc>
       </w:tr>
       <w:tr>
-        <w:tc>
-          <w:tcPr>
-            <w:tcW w:w="0" w:type="auto"/>
-          </w:tcPr>
-          <w:p>
-            <w:pPr>
-              <w:rPr>
-                <w:rFonts w:ascii="Calibri" w:hAnsi="Calibri" w:cs="Calibri"/>
-              </w:rPr>
-            </w:pPr>
-            <w:r>
-              <w:rPr>
-                <w:rFonts w:ascii="Calibri" w:hAnsi="Calibri" w:cs="Calibri"/>
-              </w:rPr>
-              <w:t>13</w:t>
-            </w:r>
-          </w:p>
-        </w:tc>
         <w:tc>
           <w:tcPr>
             <w:tcW w:w="0" w:type="auto"/>
@@ -2013,24 +1685,6 @@
               <w:rPr>
                 <w:rFonts w:ascii="Calibri" w:hAnsi="Calibri" w:cs="Calibri"/>
               </w:rPr>
-              <w:t>14</w:t>
-            </w:r>
-          </w:p>
-        </w:tc>
-        <w:tc>
-          <w:tcPr>
-            <w:tcW w:w="0" w:type="auto"/>
-          </w:tcPr>
-          <w:p>
-            <w:pPr>
-              <w:rPr>
-                <w:rFonts w:ascii="Calibri" w:hAnsi="Calibri" w:cs="Calibri"/>
-              </w:rPr>
-            </w:pPr>
-            <w:r>
-              <w:rPr>
-                <w:rFonts w:ascii="Calibri" w:hAnsi="Calibri" w:cs="Calibri"/>
-              </w:rPr>
               <w:t>future</w:t>
             </w:r>
           </w:p>
@@ -2044,7 +1698,7 @@
               <w:rPr>
                 <w:rFonts w:ascii="Calibri" w:hAnsi="Calibri" w:cs="Calibri"/>
               </w:rPr>
-              <w:t>0.16.0</w:t>
+              <w:t>0.18.2</w:t>
             </w:r>
           </w:p>
         </w:tc>
@@ -2064,24 +1718,6 @@
               <w:rPr>
                 <w:rFonts w:ascii="Calibri" w:hAnsi="Calibri" w:cs="Calibri"/>
               </w:rPr>
-              <w:t>15</w:t>
-            </w:r>
-          </w:p>
-        </w:tc>
-        <w:tc>
-          <w:tcPr>
-            <w:tcW w:w="0" w:type="auto"/>
-          </w:tcPr>
-          <w:p>
-            <w:pPr>
-              <w:rPr>
-                <w:rFonts w:ascii="Calibri" w:hAnsi="Calibri" w:cs="Calibri"/>
-              </w:rPr>
-            </w:pPr>
-            <w:r>
-              <w:rPr>
-                <w:rFonts w:ascii="Calibri" w:hAnsi="Calibri" w:cs="Calibri"/>
-              </w:rPr>
               <w:t>Gooey</w:t>
             </w:r>
           </w:p>
@@ -2095,19 +1731,7 @@
               <w:rPr>
                 <w:rFonts w:ascii="Calibri" w:hAnsi="Calibri" w:cs="Calibri"/>
               </w:rPr>
-              <w:t>1.0.1</w:t>
-            </w:r>
-            <w:r>
-              <w:rPr>
-                <w:rFonts w:ascii="Calibri" w:hAnsi="Calibri" w:cs="Calibri"/>
-              </w:rPr>
-              <w:t xml:space="preserve"> -&gt; 1.0.8</w:t>
-            </w:r>
-            <w:r>
-              <w:rPr>
-                <w:rFonts w:ascii="Calibri" w:hAnsi="Calibri" w:cs="Calibri"/>
-              </w:rPr>
-              <w:t xml:space="preserve"> </w:t>
+              <w:t xml:space="preserve">1.0.8 </w:t>
             </w:r>
             <w:r>
               <w:rPr>
@@ -2137,24 +1761,6 @@
         </w:tc>
       </w:tr>
       <w:tr>
-        <w:tc>
-          <w:tcPr>
-            <w:tcW w:w="0" w:type="auto"/>
-          </w:tcPr>
-          <w:p>
-            <w:pPr>
-              <w:rPr>
-                <w:rFonts w:ascii="Calibri" w:hAnsi="Calibri" w:cs="Calibri"/>
-              </w:rPr>
-            </w:pPr>
-            <w:r>
-              <w:rPr>
-                <w:rFonts w:ascii="Calibri" w:hAnsi="Calibri" w:cs="Calibri"/>
-              </w:rPr>
-              <w:t>16</w:t>
-            </w:r>
-          </w:p>
-        </w:tc>
         <w:tc>
           <w:tcPr>
             <w:tcW w:w="0" w:type="auto"/>
@@ -2184,10 +1790,7 @@
               </w:tabs>
             </w:pPr>
             <w:r>
-              <w:t>1.0.1</w:t>
-            </w:r>
-            <w:r>
-              <w:t xml:space="preserve"> -&gt; 1.1</w:t>
+              <w:t>1.1</w:t>
             </w:r>
             <w:r>
               <w:tab/>
@@ -2206,24 +1809,6 @@
                 <w:rFonts w:ascii="Calibri" w:hAnsi="Calibri" w:cs="Calibri"/>
               </w:rPr>
             </w:pPr>
-            <w:r>
-              <w:rPr>
-                <w:rFonts w:ascii="Calibri" w:hAnsi="Calibri" w:cs="Calibri"/>
-              </w:rPr>
-              <w:t>17</w:t>
-            </w:r>
-          </w:p>
-        </w:tc>
-        <w:tc>
-          <w:tcPr>
-            <w:tcW w:w="0" w:type="auto"/>
-          </w:tcPr>
-          <w:p>
-            <w:pPr>
-              <w:rPr>
-                <w:rFonts w:ascii="Calibri" w:hAnsi="Calibri" w:cs="Calibri"/>
-              </w:rPr>
-            </w:pPr>
             <w:proofErr w:type="spellStart"/>
             <w:r>
               <w:rPr>
@@ -2240,10 +1825,7 @@
           </w:tcPr>
           <w:p>
             <w:r>
-              <w:t>2.7</w:t>
-            </w:r>
-            <w:r>
-              <w:t xml:space="preserve"> -&gt; 3.1</w:t>
+              <w:t>3.1</w:t>
             </w:r>
           </w:p>
         </w:tc>
@@ -2259,24 +1841,6 @@
                 <w:rFonts w:ascii="Calibri" w:hAnsi="Calibri" w:cs="Calibri"/>
               </w:rPr>
             </w:pPr>
-            <w:r>
-              <w:rPr>
-                <w:rFonts w:ascii="Calibri" w:hAnsi="Calibri" w:cs="Calibri"/>
-              </w:rPr>
-              <w:t>18</w:t>
-            </w:r>
-          </w:p>
-        </w:tc>
-        <w:tc>
-          <w:tcPr>
-            <w:tcW w:w="0" w:type="auto"/>
-          </w:tcPr>
-          <w:p>
-            <w:pPr>
-              <w:rPr>
-                <w:rFonts w:ascii="Calibri" w:hAnsi="Calibri" w:cs="Calibri"/>
-              </w:rPr>
-            </w:pPr>
             <w:proofErr w:type="spellStart"/>
             <w:r>
               <w:rPr>
@@ -2293,7 +1857,7 @@
           </w:tcPr>
           <w:p>
             <w:r>
-              <w:t>1.1</w:t>
+              <w:t>1.2</w:t>
             </w:r>
             <w:r>
               <w:t>.0</w:t>
@@ -2312,14 +1876,58 @@
                 <w:rFonts w:ascii="Calibri" w:hAnsi="Calibri" w:cs="Calibri"/>
               </w:rPr>
             </w:pPr>
+            <w:proofErr w:type="spellStart"/>
             <w:r>
               <w:rPr>
                 <w:rFonts w:ascii="Calibri" w:hAnsi="Calibri" w:cs="Calibri"/>
               </w:rPr>
-              <w:t>19</w:t>
+              <w:t>importlib-metedata</w:t>
+            </w:r>
+            <w:proofErr w:type="spellEnd"/>
+          </w:p>
+        </w:tc>
+        <w:tc>
+          <w:tcPr>
+            <w:tcW w:w="0" w:type="auto"/>
+          </w:tcPr>
+          <w:p>
+            <w:r>
+              <w:t>3.8.0</w:t>
             </w:r>
           </w:p>
         </w:tc>
+      </w:tr>
+      <w:tr>
+        <w:tc>
+          <w:tcPr>
+            <w:tcW w:w="0" w:type="auto"/>
+          </w:tcPr>
+          <w:p>
+            <w:pPr>
+              <w:rPr>
+                <w:rFonts w:ascii="Calibri" w:hAnsi="Calibri" w:cs="Calibri"/>
+              </w:rPr>
+            </w:pPr>
+            <w:r>
+              <w:rPr>
+                <w:rFonts w:ascii="Calibri" w:hAnsi="Calibri" w:cs="Calibri"/>
+              </w:rPr>
+              <w:t>install</w:t>
+            </w:r>
+          </w:p>
+        </w:tc>
+        <w:tc>
+          <w:tcPr>
+            <w:tcW w:w="0" w:type="auto"/>
+          </w:tcPr>
+          <w:p>
+            <w:r>
+              <w:t>1.3.4</w:t>
+            </w:r>
+          </w:p>
+        </w:tc>
+      </w:tr>
+      <w:tr>
         <w:tc>
           <w:tcPr>
             <w:tcW w:w="0" w:type="auto"/>
@@ -2346,7 +1954,7 @@
           </w:tcPr>
           <w:p>
             <w:r>
-              <w:t>1.4</w:t>
+              <w:t>1.4.1</w:t>
             </w:r>
           </w:p>
         </w:tc>
@@ -2366,24 +1974,6 @@
               <w:rPr>
                 <w:rFonts w:ascii="Calibri" w:hAnsi="Calibri" w:cs="Calibri"/>
               </w:rPr>
-              <w:t>20</w:t>
-            </w:r>
-          </w:p>
-        </w:tc>
-        <w:tc>
-          <w:tcPr>
-            <w:tcW w:w="0" w:type="auto"/>
-          </w:tcPr>
-          <w:p>
-            <w:pPr>
-              <w:rPr>
-                <w:rFonts w:ascii="Calibri" w:hAnsi="Calibri" w:cs="Calibri"/>
-              </w:rPr>
-            </w:pPr>
-            <w:r>
-              <w:rPr>
-                <w:rFonts w:ascii="Calibri" w:hAnsi="Calibri" w:cs="Calibri"/>
-              </w:rPr>
               <w:t>Jinja2</w:t>
             </w:r>
           </w:p>
@@ -2397,13 +1987,7 @@
               <w:rPr>
                 <w:rFonts w:ascii="Calibri" w:hAnsi="Calibri" w:cs="Calibri"/>
               </w:rPr>
-              <w:t>2.10</w:t>
-            </w:r>
-            <w:r>
-              <w:rPr>
-                <w:rFonts w:ascii="Calibri" w:hAnsi="Calibri" w:cs="Calibri"/>
-              </w:rPr>
-              <w:t xml:space="preserve"> -&gt; 2.11.2</w:t>
+              <w:t>2.11.3</w:t>
             </w:r>
           </w:p>
         </w:tc>
@@ -2419,24 +2003,6 @@
                 <w:rFonts w:ascii="Calibri" w:hAnsi="Calibri" w:cs="Calibri"/>
               </w:rPr>
             </w:pPr>
-            <w:r>
-              <w:rPr>
-                <w:rFonts w:ascii="Calibri" w:hAnsi="Calibri" w:cs="Calibri"/>
-              </w:rPr>
-              <w:t>21</w:t>
-            </w:r>
-          </w:p>
-        </w:tc>
-        <w:tc>
-          <w:tcPr>
-            <w:tcW w:w="0" w:type="auto"/>
-          </w:tcPr>
-          <w:p>
-            <w:pPr>
-              <w:rPr>
-                <w:rFonts w:ascii="Calibri" w:hAnsi="Calibri" w:cs="Calibri"/>
-              </w:rPr>
-            </w:pPr>
             <w:proofErr w:type="spellStart"/>
             <w:r>
               <w:rPr>
@@ -2456,7 +2022,7 @@
               <w:rPr>
                 <w:rFonts w:ascii="Calibri" w:hAnsi="Calibri" w:cs="Calibri"/>
               </w:rPr>
-              <w:t>1.11</w:t>
+              <w:t>1.14</w:t>
             </w:r>
           </w:p>
         </w:tc>
@@ -2472,24 +2038,6 @@
                 <w:rFonts w:ascii="Calibri" w:hAnsi="Calibri" w:cs="Calibri"/>
               </w:rPr>
             </w:pPr>
-            <w:r>
-              <w:rPr>
-                <w:rFonts w:ascii="Calibri" w:hAnsi="Calibri" w:cs="Calibri"/>
-              </w:rPr>
-              <w:t>22</w:t>
-            </w:r>
-          </w:p>
-        </w:tc>
-        <w:tc>
-          <w:tcPr>
-            <w:tcW w:w="0" w:type="auto"/>
-          </w:tcPr>
-          <w:p>
-            <w:pPr>
-              <w:rPr>
-                <w:rFonts w:ascii="Calibri" w:hAnsi="Calibri" w:cs="Calibri"/>
-              </w:rPr>
-            </w:pPr>
             <w:proofErr w:type="spellStart"/>
             <w:r>
               <w:rPr>
@@ -2509,7 +2057,7 @@
               <w:rPr>
                 <w:rFonts w:ascii="Calibri" w:hAnsi="Calibri" w:cs="Calibri"/>
               </w:rPr>
-              <w:t>1.0</w:t>
+              <w:t>1.1.1</w:t>
             </w:r>
           </w:p>
         </w:tc>
@@ -2525,24 +2073,6 @@
                 <w:rFonts w:ascii="Calibri" w:hAnsi="Calibri" w:cs="Calibri"/>
               </w:rPr>
             </w:pPr>
-            <w:r>
-              <w:rPr>
-                <w:rFonts w:ascii="Calibri" w:hAnsi="Calibri" w:cs="Calibri"/>
-              </w:rPr>
-              <w:t>23</w:t>
-            </w:r>
-          </w:p>
-        </w:tc>
-        <w:tc>
-          <w:tcPr>
-            <w:tcW w:w="0" w:type="auto"/>
-          </w:tcPr>
-          <w:p>
-            <w:pPr>
-              <w:rPr>
-                <w:rFonts w:ascii="Calibri" w:hAnsi="Calibri" w:cs="Calibri"/>
-              </w:rPr>
-            </w:pPr>
             <w:proofErr w:type="spellStart"/>
             <w:r>
               <w:rPr>
@@ -2562,25 +2092,7 @@
               <w:rPr>
                 <w:rFonts w:ascii="Calibri" w:hAnsi="Calibri" w:cs="Calibri"/>
               </w:rPr>
-              <w:t>1.1</w:t>
-            </w:r>
-            <w:r>
-              <w:rPr>
-                <w:rFonts w:ascii="Calibri" w:hAnsi="Calibri" w:cs="Calibri"/>
-              </w:rPr>
-              <w:t>8</w:t>
-            </w:r>
-            <w:r>
-              <w:rPr>
-                <w:rFonts w:ascii="Calibri" w:hAnsi="Calibri" w:cs="Calibri"/>
-              </w:rPr>
-              <w:t>.1</w:t>
-            </w:r>
-            <w:r>
-              <w:rPr>
-                <w:rFonts w:ascii="Calibri" w:hAnsi="Calibri" w:cs="Calibri"/>
-              </w:rPr>
-              <w:t xml:space="preserve"> -&gt; 1.19.5</w:t>
+              <w:t>1.20.1</w:t>
             </w:r>
           </w:p>
         </w:tc>
@@ -2596,24 +2108,6 @@
                 <w:rFonts w:ascii="Calibri" w:hAnsi="Calibri" w:cs="Calibri"/>
               </w:rPr>
             </w:pPr>
-            <w:r>
-              <w:rPr>
-                <w:rFonts w:ascii="Calibri" w:hAnsi="Calibri" w:cs="Calibri"/>
-              </w:rPr>
-              <w:t>24</w:t>
-            </w:r>
-          </w:p>
-        </w:tc>
-        <w:tc>
-          <w:tcPr>
-            <w:tcW w:w="0" w:type="auto"/>
-          </w:tcPr>
-          <w:p>
-            <w:pPr>
-              <w:rPr>
-                <w:rFonts w:ascii="Calibri" w:hAnsi="Calibri" w:cs="Calibri"/>
-              </w:rPr>
-            </w:pPr>
             <w:proofErr w:type="spellStart"/>
             <w:r>
               <w:rPr>
@@ -2638,7 +2132,7 @@
               <w:rPr>
                 <w:rFonts w:ascii="Calibri" w:hAnsi="Calibri" w:cs="Calibri"/>
               </w:rPr>
-              <w:t>0.45.1</w:t>
+              <w:t>0.46</w:t>
             </w:r>
           </w:p>
         </w:tc>
@@ -2654,24 +2148,6 @@
                 <w:rFonts w:ascii="Calibri" w:hAnsi="Calibri" w:cs="Calibri"/>
               </w:rPr>
             </w:pPr>
-            <w:r>
-              <w:rPr>
-                <w:rFonts w:ascii="Calibri" w:hAnsi="Calibri" w:cs="Calibri"/>
-              </w:rPr>
-              <w:t>25</w:t>
-            </w:r>
-          </w:p>
-        </w:tc>
-        <w:tc>
-          <w:tcPr>
-            <w:tcW w:w="0" w:type="auto"/>
-          </w:tcPr>
-          <w:p>
-            <w:pPr>
-              <w:rPr>
-                <w:rFonts w:ascii="Calibri" w:hAnsi="Calibri" w:cs="Calibri"/>
-              </w:rPr>
-            </w:pPr>
             <w:proofErr w:type="spellStart"/>
             <w:r>
               <w:rPr>
@@ -2696,19 +2172,7 @@
               <w:rPr>
                 <w:rFonts w:ascii="Calibri" w:hAnsi="Calibri" w:cs="Calibri"/>
               </w:rPr>
-              <w:t>3</w:t>
-            </w:r>
-            <w:r>
-              <w:rPr>
-                <w:rFonts w:ascii="Calibri" w:hAnsi="Calibri" w:cs="Calibri"/>
-              </w:rPr>
-              <w:t>.</w:t>
-            </w:r>
-            <w:r>
-              <w:rPr>
-                <w:rFonts w:ascii="Calibri" w:hAnsi="Calibri" w:cs="Calibri"/>
-              </w:rPr>
-              <w:t xml:space="preserve">0.3 -&gt; 3.0.6 </w:t>
+              <w:t>3.0.7</w:t>
             </w:r>
           </w:p>
         </w:tc>
@@ -2728,24 +2192,6 @@
               <w:rPr>
                 <w:rFonts w:ascii="Calibri" w:hAnsi="Calibri" w:cs="Calibri"/>
               </w:rPr>
-              <w:t>26</w:t>
-            </w:r>
-          </w:p>
-        </w:tc>
-        <w:tc>
-          <w:tcPr>
-            <w:tcW w:w="0" w:type="auto"/>
-          </w:tcPr>
-          <w:p>
-            <w:pPr>
-              <w:rPr>
-                <w:rFonts w:ascii="Calibri" w:hAnsi="Calibri" w:cs="Calibri"/>
-              </w:rPr>
-            </w:pPr>
-            <w:r>
-              <w:rPr>
-                <w:rFonts w:ascii="Calibri" w:hAnsi="Calibri" w:cs="Calibri"/>
-              </w:rPr>
               <w:t>packaging</w:t>
             </w:r>
           </w:p>
@@ -2764,19 +2210,7 @@
               <w:rPr>
                 <w:rFonts w:ascii="Calibri" w:hAnsi="Calibri" w:cs="Calibri"/>
               </w:rPr>
-              <w:t>20</w:t>
-            </w:r>
-            <w:r>
-              <w:rPr>
-                <w:rFonts w:ascii="Calibri" w:hAnsi="Calibri" w:cs="Calibri"/>
-              </w:rPr>
-              <w:t>.1</w:t>
-            </w:r>
-            <w:r>
-              <w:rPr>
-                <w:rFonts w:ascii="Calibri" w:hAnsi="Calibri" w:cs="Calibri"/>
-              </w:rPr>
-              <w:t xml:space="preserve"> -&gt; 20.8</w:t>
+              <w:t>20.9</w:t>
             </w:r>
           </w:p>
         </w:tc>
@@ -2796,24 +2230,6 @@
               <w:rPr>
                 <w:rFonts w:ascii="Calibri" w:hAnsi="Calibri" w:cs="Calibri"/>
               </w:rPr>
-              <w:t>27</w:t>
-            </w:r>
-          </w:p>
-        </w:tc>
-        <w:tc>
-          <w:tcPr>
-            <w:tcW w:w="0" w:type="auto"/>
-          </w:tcPr>
-          <w:p>
-            <w:pPr>
-              <w:rPr>
-                <w:rFonts w:ascii="Calibri" w:hAnsi="Calibri" w:cs="Calibri"/>
-              </w:rPr>
-            </w:pPr>
-            <w:r>
-              <w:rPr>
-                <w:rFonts w:ascii="Calibri" w:hAnsi="Calibri" w:cs="Calibri"/>
-              </w:rPr>
               <w:t>pandas</w:t>
             </w:r>
           </w:p>
@@ -2832,30 +2248,12 @@
               <w:rPr>
                 <w:rFonts w:ascii="Calibri" w:hAnsi="Calibri" w:cs="Calibri"/>
               </w:rPr>
-              <w:t>1.0.1 -&gt; 1.2.1</w:t>
+              <w:t>1.2.3</w:t>
             </w:r>
           </w:p>
         </w:tc>
       </w:tr>
       <w:tr>
-        <w:tc>
-          <w:tcPr>
-            <w:tcW w:w="0" w:type="auto"/>
-          </w:tcPr>
-          <w:p>
-            <w:pPr>
-              <w:rPr>
-                <w:rFonts w:ascii="Calibri" w:hAnsi="Calibri" w:cs="Calibri"/>
-              </w:rPr>
-            </w:pPr>
-            <w:r>
-              <w:rPr>
-                <w:rFonts w:ascii="Calibri" w:hAnsi="Calibri" w:cs="Calibri"/>
-              </w:rPr>
-              <w:t>28</w:t>
-            </w:r>
-          </w:p>
-        </w:tc>
         <w:tc>
           <w:tcPr>
             <w:tcW w:w="0" w:type="auto"/>
@@ -2906,24 +2304,6 @@
                 <w:rFonts w:ascii="Calibri" w:hAnsi="Calibri" w:cs="Calibri"/>
               </w:rPr>
             </w:pPr>
-            <w:r>
-              <w:rPr>
-                <w:rFonts w:ascii="Calibri" w:hAnsi="Calibri" w:cs="Calibri"/>
-              </w:rPr>
-              <w:t>29</w:t>
-            </w:r>
-          </w:p>
-        </w:tc>
-        <w:tc>
-          <w:tcPr>
-            <w:tcW w:w="0" w:type="auto"/>
-          </w:tcPr>
-          <w:p>
-            <w:pPr>
-              <w:rPr>
-                <w:rFonts w:ascii="Calibri" w:hAnsi="Calibri" w:cs="Calibri"/>
-              </w:rPr>
-            </w:pPr>
             <w:proofErr w:type="spellStart"/>
             <w:r>
               <w:rPr>
@@ -2948,7 +2328,7 @@
               <w:rPr>
                 <w:rFonts w:ascii="Calibri" w:hAnsi="Calibri" w:cs="Calibri"/>
               </w:rPr>
-              <w:t>2018.8.8</w:t>
+              <w:t>2019.4.18</w:t>
             </w:r>
           </w:p>
         </w:tc>
@@ -2968,24 +2348,6 @@
               <w:rPr>
                 <w:rFonts w:ascii="Calibri" w:hAnsi="Calibri" w:cs="Calibri"/>
               </w:rPr>
-              <w:t>30</w:t>
-            </w:r>
-          </w:p>
-        </w:tc>
-        <w:tc>
-          <w:tcPr>
-            <w:tcW w:w="0" w:type="auto"/>
-          </w:tcPr>
-          <w:p>
-            <w:pPr>
-              <w:rPr>
-                <w:rFonts w:ascii="Calibri" w:hAnsi="Calibri" w:cs="Calibri"/>
-              </w:rPr>
-            </w:pPr>
-            <w:r>
-              <w:rPr>
-                <w:rFonts w:ascii="Calibri" w:hAnsi="Calibri" w:cs="Calibri"/>
-              </w:rPr>
               <w:t>Pillow</w:t>
             </w:r>
           </w:p>
@@ -3004,31 +2366,7 @@
               <w:rPr>
                 <w:rFonts w:ascii="Calibri" w:hAnsi="Calibri" w:cs="Calibri"/>
               </w:rPr>
-              <w:t>7</w:t>
-            </w:r>
-            <w:r>
-              <w:rPr>
-                <w:rFonts w:ascii="Calibri" w:hAnsi="Calibri" w:cs="Calibri"/>
-              </w:rPr>
-              <w:t>.</w:t>
-            </w:r>
-            <w:r>
-              <w:rPr>
-                <w:rFonts w:ascii="Calibri" w:hAnsi="Calibri" w:cs="Calibri"/>
-              </w:rPr>
-              <w:t>0</w:t>
-            </w:r>
-            <w:r>
-              <w:rPr>
-                <w:rFonts w:ascii="Calibri" w:hAnsi="Calibri" w:cs="Calibri"/>
-              </w:rPr>
-              <w:t>.0</w:t>
-            </w:r>
-            <w:r>
-              <w:rPr>
-                <w:rFonts w:ascii="Calibri" w:hAnsi="Calibri" w:cs="Calibri"/>
-              </w:rPr>
-              <w:t xml:space="preserve"> -&gt; 8.1.0</w:t>
+              <w:t>8.1.2</w:t>
             </w:r>
           </w:p>
         </w:tc>
@@ -3048,24 +2386,6 @@
               <w:rPr>
                 <w:rFonts w:ascii="Calibri" w:hAnsi="Calibri" w:cs="Calibri"/>
               </w:rPr>
-              <w:t>31</w:t>
-            </w:r>
-          </w:p>
-        </w:tc>
-        <w:tc>
-          <w:tcPr>
-            <w:tcW w:w="0" w:type="auto"/>
-          </w:tcPr>
-          <w:p>
-            <w:pPr>
-              <w:rPr>
-                <w:rFonts w:ascii="Calibri" w:hAnsi="Calibri" w:cs="Calibri"/>
-              </w:rPr>
-            </w:pPr>
-            <w:r>
-              <w:rPr>
-                <w:rFonts w:ascii="Calibri" w:hAnsi="Calibri" w:cs="Calibri"/>
-              </w:rPr>
               <w:t>pip</w:t>
             </w:r>
           </w:p>
@@ -3084,13 +2404,7 @@
               <w:rPr>
                 <w:rFonts w:ascii="Calibri" w:hAnsi="Calibri" w:cs="Calibri"/>
               </w:rPr>
-              <w:t>10.0.1</w:t>
-            </w:r>
-            <w:r>
-              <w:rPr>
-                <w:rFonts w:ascii="Calibri" w:hAnsi="Calibri" w:cs="Calibri"/>
-              </w:rPr>
-              <w:t xml:space="preserve"> -&gt; 21.0</w:t>
+              <w:t>21.0.1</w:t>
             </w:r>
           </w:p>
         </w:tc>
@@ -3110,24 +2424,6 @@
               <w:rPr>
                 <w:rFonts w:ascii="Calibri" w:hAnsi="Calibri" w:cs="Calibri"/>
               </w:rPr>
-              <w:t>32</w:t>
-            </w:r>
-          </w:p>
-        </w:tc>
-        <w:tc>
-          <w:tcPr>
-            <w:tcW w:w="0" w:type="auto"/>
-          </w:tcPr>
-          <w:p>
-            <w:pPr>
-              <w:rPr>
-                <w:rFonts w:ascii="Calibri" w:hAnsi="Calibri" w:cs="Calibri"/>
-              </w:rPr>
-            </w:pPr>
-            <w:r>
-              <w:rPr>
-                <w:rFonts w:ascii="Calibri" w:hAnsi="Calibri" w:cs="Calibri"/>
-              </w:rPr>
               <w:t>pockets</w:t>
             </w:r>
           </w:p>
@@ -3146,7 +2442,25 @@
               <w:rPr>
                 <w:rFonts w:ascii="Calibri" w:hAnsi="Calibri" w:cs="Calibri"/>
               </w:rPr>
-              <w:t>0.6.2</w:t>
+              <w:t>0.</w:t>
+            </w:r>
+            <w:r>
+              <w:rPr>
+                <w:rFonts w:ascii="Calibri" w:hAnsi="Calibri" w:cs="Calibri"/>
+              </w:rPr>
+              <w:t>9</w:t>
+            </w:r>
+            <w:r>
+              <w:rPr>
+                <w:rFonts w:ascii="Calibri" w:hAnsi="Calibri" w:cs="Calibri"/>
+              </w:rPr>
+              <w:t>.</w:t>
+            </w:r>
+            <w:r>
+              <w:rPr>
+                <w:rFonts w:ascii="Calibri" w:hAnsi="Calibri" w:cs="Calibri"/>
+              </w:rPr>
+              <w:t>1</w:t>
             </w:r>
           </w:p>
         </w:tc>
@@ -3162,24 +2476,6 @@
                 <w:rFonts w:ascii="Calibri" w:hAnsi="Calibri" w:cs="Calibri"/>
               </w:rPr>
             </w:pPr>
-            <w:r>
-              <w:rPr>
-                <w:rFonts w:ascii="Calibri" w:hAnsi="Calibri" w:cs="Calibri"/>
-              </w:rPr>
-              <w:t>33</w:t>
-            </w:r>
-          </w:p>
-        </w:tc>
-        <w:tc>
-          <w:tcPr>
-            <w:tcW w:w="0" w:type="auto"/>
-          </w:tcPr>
-          <w:p>
-            <w:pPr>
-              <w:rPr>
-                <w:rFonts w:ascii="Calibri" w:hAnsi="Calibri" w:cs="Calibri"/>
-              </w:rPr>
-            </w:pPr>
             <w:proofErr w:type="spellStart"/>
             <w:r>
               <w:rPr>
@@ -3204,13 +2500,7 @@
               <w:rPr>
                 <w:rFonts w:ascii="Calibri" w:hAnsi="Calibri" w:cs="Calibri"/>
               </w:rPr>
-              <w:t>5.</w:t>
-            </w:r>
-            <w:r>
-              <w:rPr>
-                <w:rFonts w:ascii="Calibri" w:hAnsi="Calibri" w:cs="Calibri"/>
-              </w:rPr>
-              <w:t>7.0 -&gt; 5.8.0</w:t>
+              <w:t>5.8.0</w:t>
             </w:r>
           </w:p>
         </w:tc>
@@ -3226,24 +2516,6 @@
                 <w:rFonts w:ascii="Calibri" w:hAnsi="Calibri" w:cs="Calibri"/>
               </w:rPr>
             </w:pPr>
-            <w:r>
-              <w:rPr>
-                <w:rFonts w:ascii="Calibri" w:hAnsi="Calibri" w:cs="Calibri"/>
-              </w:rPr>
-              <w:t>34</w:t>
-            </w:r>
-          </w:p>
-        </w:tc>
-        <w:tc>
-          <w:tcPr>
-            <w:tcW w:w="0" w:type="auto"/>
-          </w:tcPr>
-          <w:p>
-            <w:pPr>
-              <w:rPr>
-                <w:rFonts w:ascii="Calibri" w:hAnsi="Calibri" w:cs="Calibri"/>
-              </w:rPr>
-            </w:pPr>
             <w:proofErr w:type="spellStart"/>
             <w:r>
               <w:rPr>
@@ -3268,13 +2540,7 @@
               <w:rPr>
                 <w:rFonts w:ascii="Calibri" w:hAnsi="Calibri" w:cs="Calibri"/>
               </w:rPr>
-              <w:t>2.1</w:t>
-            </w:r>
-            <w:r>
-              <w:rPr>
-                <w:rFonts w:ascii="Calibri" w:hAnsi="Calibri" w:cs="Calibri"/>
-              </w:rPr>
-              <w:t>9 -&gt; 2.20</w:t>
+              <w:t>2.20</w:t>
             </w:r>
           </w:p>
         </w:tc>
@@ -3290,24 +2556,6 @@
                 <w:rFonts w:ascii="Calibri" w:hAnsi="Calibri" w:cs="Calibri"/>
               </w:rPr>
             </w:pPr>
-            <w:r>
-              <w:rPr>
-                <w:rFonts w:ascii="Calibri" w:hAnsi="Calibri" w:cs="Calibri"/>
-              </w:rPr>
-              <w:t>35</w:t>
-            </w:r>
-          </w:p>
-        </w:tc>
-        <w:tc>
-          <w:tcPr>
-            <w:tcW w:w="0" w:type="auto"/>
-          </w:tcPr>
-          <w:p>
-            <w:pPr>
-              <w:rPr>
-                <w:rFonts w:ascii="Calibri" w:hAnsi="Calibri" w:cs="Calibri"/>
-              </w:rPr>
-            </w:pPr>
             <w:proofErr w:type="spellStart"/>
             <w:r>
               <w:rPr>
@@ -3332,25 +2580,7 @@
               <w:rPr>
                 <w:rFonts w:ascii="Calibri" w:hAnsi="Calibri" w:cs="Calibri"/>
               </w:rPr>
-              <w:t>2.</w:t>
-            </w:r>
-            <w:r>
-              <w:rPr>
-                <w:rFonts w:ascii="Calibri" w:hAnsi="Calibri" w:cs="Calibri"/>
-              </w:rPr>
-              <w:t>5</w:t>
-            </w:r>
-            <w:r>
-              <w:rPr>
-                <w:rFonts w:ascii="Calibri" w:hAnsi="Calibri" w:cs="Calibri"/>
-              </w:rPr>
-              <w:t>.</w:t>
-            </w:r>
-            <w:r>
-              <w:rPr>
-                <w:rFonts w:ascii="Calibri" w:hAnsi="Calibri" w:cs="Calibri"/>
-              </w:rPr>
-              <w:t>2 -&gt; 2.7.4</w:t>
+              <w:t>2.8.1</w:t>
             </w:r>
           </w:p>
         </w:tc>
@@ -3366,14 +2596,90 @@
                 <w:rFonts w:ascii="Calibri" w:hAnsi="Calibri" w:cs="Calibri"/>
               </w:rPr>
             </w:pPr>
+            <w:proofErr w:type="spellStart"/>
             <w:r>
               <w:rPr>
                 <w:rFonts w:ascii="Calibri" w:hAnsi="Calibri" w:cs="Calibri"/>
               </w:rPr>
-              <w:t>36</w:t>
+              <w:t>pygtrie</w:t>
+            </w:r>
+            <w:proofErr w:type="spellEnd"/>
+          </w:p>
+        </w:tc>
+        <w:tc>
+          <w:tcPr>
+            <w:tcW w:w="0" w:type="auto"/>
+          </w:tcPr>
+          <w:p>
+            <w:pPr>
+              <w:rPr>
+                <w:rFonts w:ascii="Calibri" w:hAnsi="Calibri" w:cs="Calibri"/>
+              </w:rPr>
+            </w:pPr>
+            <w:r>
+              <w:rPr>
+                <w:rFonts w:ascii="Calibri" w:hAnsi="Calibri" w:cs="Calibri"/>
+              </w:rPr>
+              <w:t>2.4.2</w:t>
             </w:r>
           </w:p>
         </w:tc>
+      </w:tr>
+      <w:tr>
+        <w:tc>
+          <w:tcPr>
+            <w:tcW w:w="0" w:type="auto"/>
+          </w:tcPr>
+          <w:p>
+            <w:pPr>
+              <w:rPr>
+                <w:rFonts w:ascii="Calibri" w:hAnsi="Calibri" w:cs="Calibri"/>
+              </w:rPr>
+            </w:pPr>
+            <w:proofErr w:type="spellStart"/>
+            <w:r>
+              <w:rPr>
+                <w:rFonts w:ascii="Calibri" w:hAnsi="Calibri" w:cs="Calibri"/>
+              </w:rPr>
+              <w:t>Pyinstaller</w:t>
+            </w:r>
+            <w:proofErr w:type="spellEnd"/>
+            <w:r>
+              <w:rPr>
+                <w:rFonts w:ascii="Calibri" w:hAnsi="Calibri" w:cs="Calibri"/>
+              </w:rPr>
+              <w:t>-hooks-</w:t>
+            </w:r>
+            <w:proofErr w:type="spellStart"/>
+            <w:r>
+              <w:rPr>
+                <w:rFonts w:ascii="Calibri" w:hAnsi="Calibri" w:cs="Calibri"/>
+              </w:rPr>
+              <w:t>contrib</w:t>
+            </w:r>
+            <w:proofErr w:type="spellEnd"/>
+          </w:p>
+        </w:tc>
+        <w:tc>
+          <w:tcPr>
+            <w:tcW w:w="0" w:type="auto"/>
+          </w:tcPr>
+          <w:p>
+            <w:pPr>
+              <w:rPr>
+                <w:rFonts w:ascii="Calibri" w:hAnsi="Calibri" w:cs="Calibri"/>
+              </w:rPr>
+            </w:pPr>
+            <w:r>
+              <w:rPr>
+                <w:rFonts w:ascii="Calibri" w:hAnsi="Calibri" w:cs="Calibri"/>
+              </w:rPr>
+              <w:t>2021.1</w:t>
+            </w:r>
+          </w:p>
+        </w:tc>
+      </w:tr>
+      <w:tr>
         <w:tc>
           <w:tcPr>
             <w:tcW w:w="0" w:type="auto"/>
@@ -3408,19 +2714,7 @@
               <w:rPr>
                 <w:rFonts w:ascii="Calibri" w:hAnsi="Calibri" w:cs="Calibri"/>
               </w:rPr>
-              <w:t>3.4</w:t>
-            </w:r>
-            <w:r>
-              <w:rPr>
-                <w:rFonts w:ascii="Calibri" w:hAnsi="Calibri" w:cs="Calibri"/>
-              </w:rPr>
-              <w:t xml:space="preserve"> -&gt; 4.2</w:t>
-            </w:r>
-            <w:r>
-              <w:rPr>
-                <w:rFonts w:ascii="Calibri" w:hAnsi="Calibri" w:cs="Calibri"/>
-              </w:rPr>
-              <w:t xml:space="preserve"> </w:t>
+              <w:t xml:space="preserve">4.2 </w:t>
             </w:r>
             <w:r>
               <w:rPr>
@@ -3460,24 +2754,6 @@
                 <w:rFonts w:ascii="Calibri" w:hAnsi="Calibri" w:cs="Calibri"/>
               </w:rPr>
             </w:pPr>
-            <w:r>
-              <w:rPr>
-                <w:rFonts w:ascii="Calibri" w:hAnsi="Calibri" w:cs="Calibri"/>
-              </w:rPr>
-              <w:t>37</w:t>
-            </w:r>
-          </w:p>
-        </w:tc>
-        <w:tc>
-          <w:tcPr>
-            <w:tcW w:w="0" w:type="auto"/>
-          </w:tcPr>
-          <w:p>
-            <w:pPr>
-              <w:rPr>
-                <w:rFonts w:ascii="Calibri" w:hAnsi="Calibri" w:cs="Calibri"/>
-              </w:rPr>
-            </w:pPr>
             <w:proofErr w:type="spellStart"/>
             <w:r>
               <w:rPr>
@@ -3502,25 +2778,7 @@
               <w:rPr>
                 <w:rFonts w:ascii="Calibri" w:hAnsi="Calibri" w:cs="Calibri"/>
               </w:rPr>
-              <w:t>2.</w:t>
-            </w:r>
-            <w:r>
-              <w:rPr>
-                <w:rFonts w:ascii="Calibri" w:hAnsi="Calibri" w:cs="Calibri"/>
-              </w:rPr>
-              <w:t>4</w:t>
-            </w:r>
-            <w:r>
-              <w:rPr>
-                <w:rFonts w:ascii="Calibri" w:hAnsi="Calibri" w:cs="Calibri"/>
-              </w:rPr>
-              <w:t>.</w:t>
-            </w:r>
-            <w:r>
-              <w:rPr>
-                <w:rFonts w:ascii="Calibri" w:hAnsi="Calibri" w:cs="Calibri"/>
-              </w:rPr>
-              <w:t>6 -&gt; 2.4.7</w:t>
+              <w:t>2.4.7</w:t>
             </w:r>
           </w:p>
         </w:tc>
@@ -3536,24 +2794,6 @@
                 <w:rFonts w:ascii="Calibri" w:hAnsi="Calibri" w:cs="Calibri"/>
               </w:rPr>
             </w:pPr>
-            <w:r>
-              <w:rPr>
-                <w:rFonts w:ascii="Calibri" w:hAnsi="Calibri" w:cs="Calibri"/>
-              </w:rPr>
-              <w:t>38</w:t>
-            </w:r>
-          </w:p>
-        </w:tc>
-        <w:tc>
-          <w:tcPr>
-            <w:tcW w:w="0" w:type="auto"/>
-          </w:tcPr>
-          <w:p>
-            <w:pPr>
-              <w:rPr>
-                <w:rFonts w:ascii="Calibri" w:hAnsi="Calibri" w:cs="Calibri"/>
-              </w:rPr>
-            </w:pPr>
             <w:proofErr w:type="spellStart"/>
             <w:r>
               <w:rPr>
@@ -3578,36 +2818,12 @@
               <w:rPr>
                 <w:rFonts w:ascii="Calibri" w:hAnsi="Calibri" w:cs="Calibri"/>
               </w:rPr>
-              <w:t>0.9.5</w:t>
-            </w:r>
-            <w:r>
-              <w:rPr>
-                <w:rFonts w:ascii="Calibri" w:hAnsi="Calibri" w:cs="Calibri"/>
-              </w:rPr>
-              <w:t xml:space="preserve"> -&gt; 0.10.0</w:t>
+              <w:t>0.10.0</w:t>
             </w:r>
           </w:p>
         </w:tc>
       </w:tr>
       <w:tr>
-        <w:tc>
-          <w:tcPr>
-            <w:tcW w:w="0" w:type="auto"/>
-          </w:tcPr>
-          <w:p>
-            <w:pPr>
-              <w:rPr>
-                <w:rFonts w:ascii="Calibri" w:hAnsi="Calibri" w:cs="Calibri"/>
-              </w:rPr>
-            </w:pPr>
-            <w:r>
-              <w:rPr>
-                <w:rFonts w:ascii="Calibri" w:hAnsi="Calibri" w:cs="Calibri"/>
-              </w:rPr>
-              <w:t>39</w:t>
-            </w:r>
-          </w:p>
-        </w:tc>
         <w:tc>
           <w:tcPr>
             <w:tcW w:w="0" w:type="auto"/>
@@ -3648,36 +2864,10 @@
               </w:rPr>
               <w:t>223</w:t>
             </w:r>
-            <w:r>
-              <w:rPr>
-                <w:rFonts w:ascii="Calibri" w:hAnsi="Calibri" w:cs="Calibri"/>
-                <w:sz w:val="22"/>
-                <w:szCs w:val="22"/>
-              </w:rPr>
-              <w:t xml:space="preserve"> -&gt; 300</w:t>
-            </w:r>
           </w:p>
         </w:tc>
       </w:tr>
       <w:tr>
-        <w:tc>
-          <w:tcPr>
-            <w:tcW w:w="0" w:type="auto"/>
-          </w:tcPr>
-          <w:p>
-            <w:pPr>
-              <w:rPr>
-                <w:rFonts w:ascii="Calibri" w:hAnsi="Calibri" w:cs="Calibri"/>
-              </w:rPr>
-            </w:pPr>
-            <w:r>
-              <w:rPr>
-                <w:rFonts w:ascii="Calibri" w:hAnsi="Calibri" w:cs="Calibri"/>
-              </w:rPr>
-              <w:t>40</w:t>
-            </w:r>
-          </w:p>
-        </w:tc>
         <w:tc>
           <w:tcPr>
             <w:tcW w:w="0" w:type="auto"/>
@@ -3718,7 +2908,7 @@
                 <w:sz w:val="22"/>
                 <w:szCs w:val="22"/>
               </w:rPr>
-              <w:t>4.0.0</w:t>
+              <w:t>4.0.3</w:t>
             </w:r>
           </w:p>
         </w:tc>
@@ -3738,7 +2928,7 @@
               <w:rPr>
                 <w:rFonts w:ascii="Calibri" w:hAnsi="Calibri" w:cs="Calibri"/>
               </w:rPr>
-              <w:t>41</w:t>
+              <w:t>PyQt5-Qt5</w:t>
             </w:r>
           </w:p>
         </w:tc>
@@ -3756,43 +2946,7 @@
               <w:rPr>
                 <w:rFonts w:ascii="Calibri" w:hAnsi="Calibri" w:cs="Calibri"/>
               </w:rPr>
-              <w:t>PyQt5</w:t>
-            </w:r>
-          </w:p>
-        </w:tc>
-        <w:tc>
-          <w:tcPr>
-            <w:tcW w:w="0" w:type="auto"/>
-          </w:tcPr>
-          <w:p>
-            <w:pPr>
-              <w:rPr>
-                <w:rFonts w:ascii="Calibri" w:hAnsi="Calibri" w:cs="Calibri"/>
-              </w:rPr>
-            </w:pPr>
-            <w:r>
-              <w:rPr>
-                <w:rFonts w:ascii="Calibri" w:hAnsi="Calibri" w:cs="Calibri"/>
-              </w:rPr>
-              <w:t>5.1</w:t>
-            </w:r>
-            <w:r>
-              <w:rPr>
-                <w:rFonts w:ascii="Calibri" w:hAnsi="Calibri" w:cs="Calibri"/>
-              </w:rPr>
-              <w:t>4</w:t>
-            </w:r>
-            <w:r>
-              <w:rPr>
-                <w:rFonts w:ascii="Calibri" w:hAnsi="Calibri" w:cs="Calibri"/>
-              </w:rPr>
-              <w:t>.</w:t>
-            </w:r>
-            <w:r>
-              <w:rPr>
-                <w:rFonts w:ascii="Calibri" w:hAnsi="Calibri" w:cs="Calibri"/>
-              </w:rPr>
-              <w:t>1 -&gt; 5.15.2</w:t>
+              <w:t>5.15.2</w:t>
             </w:r>
           </w:p>
         </w:tc>
@@ -3812,24 +2966,6 @@
               <w:rPr>
                 <w:rFonts w:ascii="Calibri" w:hAnsi="Calibri" w:cs="Calibri"/>
               </w:rPr>
-              <w:t>42</w:t>
-            </w:r>
-          </w:p>
-        </w:tc>
-        <w:tc>
-          <w:tcPr>
-            <w:tcW w:w="0" w:type="auto"/>
-          </w:tcPr>
-          <w:p>
-            <w:pPr>
-              <w:rPr>
-                <w:rFonts w:ascii="Calibri" w:hAnsi="Calibri" w:cs="Calibri"/>
-              </w:rPr>
-            </w:pPr>
-            <w:r>
-              <w:rPr>
-                <w:rFonts w:ascii="Calibri" w:hAnsi="Calibri" w:cs="Calibri"/>
-              </w:rPr>
               <w:t>PyQt5-sip</w:t>
             </w:r>
           </w:p>
@@ -3848,7 +2984,7 @@
               <w:rPr>
                 <w:rFonts w:ascii="Calibri" w:hAnsi="Calibri" w:cs="Calibri"/>
               </w:rPr>
-              <w:t>12.7.1 -&gt; 12.8.1</w:t>
+              <w:t>12.8.1</w:t>
             </w:r>
           </w:p>
         </w:tc>
@@ -3868,10 +3004,30 @@
               <w:rPr>
                 <w:rFonts w:ascii="Calibri" w:hAnsi="Calibri" w:cs="Calibri"/>
               </w:rPr>
-              <w:t>43</w:t>
+              <w:t>PyQt5</w:t>
             </w:r>
           </w:p>
         </w:tc>
+        <w:tc>
+          <w:tcPr>
+            <w:tcW w:w="0" w:type="auto"/>
+          </w:tcPr>
+          <w:p>
+            <w:pPr>
+              <w:rPr>
+                <w:rFonts w:ascii="Calibri" w:hAnsi="Calibri" w:cs="Calibri"/>
+              </w:rPr>
+            </w:pPr>
+            <w:r>
+              <w:rPr>
+                <w:rFonts w:ascii="Calibri" w:hAnsi="Calibri" w:cs="Calibri"/>
+              </w:rPr>
+              <w:t>5.15.4</w:t>
+            </w:r>
+          </w:p>
+        </w:tc>
+      </w:tr>
+      <w:tr>
         <w:tc>
           <w:tcPr>
             <w:tcW w:w="0" w:type="auto"/>
@@ -3912,7 +3068,7 @@
               <w:rPr>
                 <w:rFonts w:ascii="Calibri" w:hAnsi="Calibri" w:cs="Calibri"/>
               </w:rPr>
-              <w:t>2.7.3</w:t>
+              <w:t>2.8.1</w:t>
             </w:r>
           </w:p>
         </w:tc>
@@ -3928,24 +3084,6 @@
                 <w:rFonts w:ascii="Calibri" w:hAnsi="Calibri" w:cs="Calibri"/>
               </w:rPr>
             </w:pPr>
-            <w:r>
-              <w:rPr>
-                <w:rFonts w:ascii="Calibri" w:hAnsi="Calibri" w:cs="Calibri"/>
-              </w:rPr>
-              <w:t>44</w:t>
-            </w:r>
-          </w:p>
-        </w:tc>
-        <w:tc>
-          <w:tcPr>
-            <w:tcW w:w="0" w:type="auto"/>
-          </w:tcPr>
-          <w:p>
-            <w:pPr>
-              <w:rPr>
-                <w:rFonts w:ascii="Calibri" w:hAnsi="Calibri" w:cs="Calibri"/>
-              </w:rPr>
-            </w:pPr>
             <w:proofErr w:type="spellStart"/>
             <w:r>
               <w:rPr>
@@ -3970,104 +3108,12 @@
               <w:rPr>
                 <w:rFonts w:ascii="Calibri" w:hAnsi="Calibri" w:cs="Calibri"/>
               </w:rPr>
-              <w:t>201</w:t>
-            </w:r>
-            <w:r>
-              <w:rPr>
-                <w:rFonts w:ascii="Calibri" w:hAnsi="Calibri" w:cs="Calibri"/>
-              </w:rPr>
-              <w:t>9</w:t>
-            </w:r>
-            <w:r>
-              <w:rPr>
-                <w:rFonts w:ascii="Calibri" w:hAnsi="Calibri" w:cs="Calibri"/>
-              </w:rPr>
-              <w:t>.</w:t>
-            </w:r>
-            <w:r>
-              <w:rPr>
-                <w:rFonts w:ascii="Calibri" w:hAnsi="Calibri" w:cs="Calibri"/>
-              </w:rPr>
-              <w:t>3 -&gt; 2020.5</w:t>
+              <w:t>2021.1</w:t>
             </w:r>
           </w:p>
         </w:tc>
       </w:tr>
       <w:tr>
-        <w:tc>
-          <w:tcPr>
-            <w:tcW w:w="0" w:type="auto"/>
-          </w:tcPr>
-          <w:p>
-            <w:pPr>
-              <w:rPr>
-                <w:rFonts w:ascii="Calibri" w:hAnsi="Calibri" w:cs="Calibri"/>
-              </w:rPr>
-            </w:pPr>
-            <w:r>
-              <w:rPr>
-                <w:rFonts w:ascii="Calibri" w:hAnsi="Calibri" w:cs="Calibri"/>
-              </w:rPr>
-              <w:t>45</w:t>
-            </w:r>
-          </w:p>
-        </w:tc>
-        <w:tc>
-          <w:tcPr>
-            <w:tcW w:w="0" w:type="auto"/>
-          </w:tcPr>
-          <w:p>
-            <w:pPr>
-              <w:rPr>
-                <w:rFonts w:ascii="Calibri" w:hAnsi="Calibri" w:cs="Calibri"/>
-              </w:rPr>
-            </w:pPr>
-            <w:r>
-              <w:rPr>
-                <w:rFonts w:ascii="Calibri" w:hAnsi="Calibri" w:cs="Calibri"/>
-              </w:rPr>
-              <w:t>pywin32</w:t>
-            </w:r>
-          </w:p>
-        </w:tc>
-        <w:tc>
-          <w:tcPr>
-            <w:tcW w:w="0" w:type="auto"/>
-          </w:tcPr>
-          <w:p>
-            <w:pPr>
-              <w:rPr>
-                <w:rFonts w:ascii="Calibri" w:hAnsi="Calibri" w:cs="Calibri"/>
-              </w:rPr>
-            </w:pPr>
-            <w:r>
-              <w:rPr>
-                <w:rFonts w:ascii="Calibri" w:hAnsi="Calibri" w:cs="Calibri"/>
-              </w:rPr>
-              <w:t>223</w:t>
-            </w:r>
-          </w:p>
-        </w:tc>
-      </w:tr>
-      <w:tr>
-        <w:tc>
-          <w:tcPr>
-            <w:tcW w:w="0" w:type="auto"/>
-          </w:tcPr>
-          <w:p>
-            <w:pPr>
-              <w:rPr>
-                <w:rFonts w:ascii="Calibri" w:hAnsi="Calibri" w:cs="Calibri"/>
-              </w:rPr>
-            </w:pPr>
-            <w:r>
-              <w:rPr>
-                <w:rFonts w:ascii="Calibri" w:hAnsi="Calibri" w:cs="Calibri"/>
-              </w:rPr>
-              <w:t>46</w:t>
-            </w:r>
-          </w:p>
-        </w:tc>
         <w:tc>
           <w:tcPr>
             <w:tcW w:w="0" w:type="auto"/>
@@ -4120,7 +3166,7 @@
               <w:rPr>
                 <w:rFonts w:ascii="Calibri" w:hAnsi="Calibri" w:cs="Calibri"/>
               </w:rPr>
-              <w:t>47</w:t>
+              <w:t>pywin32</w:t>
             </w:r>
           </w:p>
         </w:tc>
@@ -4138,31 +3184,7 @@
               <w:rPr>
                 <w:rFonts w:ascii="Calibri" w:hAnsi="Calibri" w:cs="Calibri"/>
               </w:rPr>
-              <w:t>requests</w:t>
-            </w:r>
-          </w:p>
-        </w:tc>
-        <w:tc>
-          <w:tcPr>
-            <w:tcW w:w="0" w:type="auto"/>
-          </w:tcPr>
-          <w:p>
-            <w:pPr>
-              <w:rPr>
-                <w:rFonts w:ascii="Calibri" w:hAnsi="Calibri" w:cs="Calibri"/>
-              </w:rPr>
-            </w:pPr>
-            <w:r>
-              <w:rPr>
-                <w:rFonts w:ascii="Calibri" w:hAnsi="Calibri" w:cs="Calibri"/>
-              </w:rPr>
-              <w:t>2.19.1</w:t>
-            </w:r>
-            <w:r>
-              <w:rPr>
-                <w:rFonts w:ascii="Calibri" w:hAnsi="Calibri" w:cs="Calibri"/>
-              </w:rPr>
-              <w:t xml:space="preserve"> -&gt; 2.25.1</w:t>
+              <w:t>300</w:t>
             </w:r>
           </w:p>
         </w:tc>
@@ -4182,7 +3204,7 @@
               <w:rPr>
                 <w:rFonts w:ascii="Calibri" w:hAnsi="Calibri" w:cs="Calibri"/>
               </w:rPr>
-              <w:t>48</w:t>
+              <w:t>requests</w:t>
             </w:r>
           </w:p>
         </w:tc>
@@ -4196,11 +3218,32 @@
                 <w:rFonts w:ascii="Calibri" w:hAnsi="Calibri" w:cs="Calibri"/>
               </w:rPr>
             </w:pPr>
+            <w:r>
+              <w:rPr>
+                <w:rFonts w:ascii="Calibri" w:hAnsi="Calibri" w:cs="Calibri"/>
+              </w:rPr>
+              <w:t>2.25.1</w:t>
+            </w:r>
+          </w:p>
+        </w:tc>
+      </w:tr>
+      <w:tr>
+        <w:tc>
+          <w:tcPr>
+            <w:tcW w:w="0" w:type="auto"/>
+          </w:tcPr>
+          <w:p>
+            <w:pPr>
+              <w:rPr>
+                <w:rFonts w:ascii="Calibri" w:hAnsi="Calibri" w:cs="Calibri"/>
+              </w:rPr>
+            </w:pPr>
             <w:proofErr w:type="spellStart"/>
             <w:r>
               <w:rPr>
                 <w:rFonts w:ascii="Calibri" w:hAnsi="Calibri" w:cs="Calibri"/>
               </w:rPr>
+              <w:lastRenderedPageBreak/>
               <w:t>setuptools</w:t>
             </w:r>
             <w:proofErr w:type="spellEnd"/>
@@ -4220,19 +3263,7 @@
               <w:rPr>
                 <w:rFonts w:ascii="Calibri" w:hAnsi="Calibri" w:cs="Calibri"/>
               </w:rPr>
-              <w:t>40</w:t>
-            </w:r>
-            <w:r>
-              <w:rPr>
-                <w:rFonts w:ascii="Calibri" w:hAnsi="Calibri" w:cs="Calibri"/>
-              </w:rPr>
-              <w:t>.2.0</w:t>
-            </w:r>
-            <w:r>
-              <w:rPr>
-                <w:rFonts w:ascii="Calibri" w:hAnsi="Calibri" w:cs="Calibri"/>
-              </w:rPr>
-              <w:t xml:space="preserve"> -&gt; 52.0.0</w:t>
+              <w:t>54.2.0</w:t>
             </w:r>
           </w:p>
         </w:tc>
@@ -4252,24 +3283,6 @@
               <w:rPr>
                 <w:rFonts w:ascii="Calibri" w:hAnsi="Calibri" w:cs="Calibri"/>
               </w:rPr>
-              <w:t>49</w:t>
-            </w:r>
-          </w:p>
-        </w:tc>
-        <w:tc>
-          <w:tcPr>
-            <w:tcW w:w="0" w:type="auto"/>
-          </w:tcPr>
-          <w:p>
-            <w:pPr>
-              <w:rPr>
-                <w:rFonts w:ascii="Calibri" w:hAnsi="Calibri" w:cs="Calibri"/>
-              </w:rPr>
-            </w:pPr>
-            <w:r>
-              <w:rPr>
-                <w:rFonts w:ascii="Calibri" w:hAnsi="Calibri" w:cs="Calibri"/>
-              </w:rPr>
               <w:t>sip</w:t>
             </w:r>
           </w:p>
@@ -4288,13 +3301,7 @@
               <w:rPr>
                 <w:rFonts w:ascii="Calibri" w:hAnsi="Calibri" w:cs="Calibri"/>
               </w:rPr>
-              <w:t>4.19.8</w:t>
-            </w:r>
-            <w:r>
-              <w:rPr>
-                <w:rFonts w:ascii="Calibri" w:hAnsi="Calibri" w:cs="Calibri"/>
-              </w:rPr>
-              <w:t xml:space="preserve"> -&gt; 6.0.0</w:t>
+              <w:t>6.0.3</w:t>
             </w:r>
           </w:p>
         </w:tc>
@@ -4314,24 +3321,6 @@
               <w:rPr>
                 <w:rFonts w:ascii="Calibri" w:hAnsi="Calibri" w:cs="Calibri"/>
               </w:rPr>
-              <w:t>50</w:t>
-            </w:r>
-          </w:p>
-        </w:tc>
-        <w:tc>
-          <w:tcPr>
-            <w:tcW w:w="0" w:type="auto"/>
-          </w:tcPr>
-          <w:p>
-            <w:pPr>
-              <w:rPr>
-                <w:rFonts w:ascii="Calibri" w:hAnsi="Calibri" w:cs="Calibri"/>
-              </w:rPr>
-            </w:pPr>
-            <w:r>
-              <w:rPr>
-                <w:rFonts w:ascii="Calibri" w:hAnsi="Calibri" w:cs="Calibri"/>
-              </w:rPr>
               <w:t>six</w:t>
             </w:r>
           </w:p>
@@ -4350,13 +3339,7 @@
               <w:rPr>
                 <w:rFonts w:ascii="Calibri" w:hAnsi="Calibri" w:cs="Calibri"/>
               </w:rPr>
-              <w:t>1.11.0</w:t>
-            </w:r>
-            <w:r>
-              <w:rPr>
-                <w:rFonts w:ascii="Calibri" w:hAnsi="Calibri" w:cs="Calibri"/>
-              </w:rPr>
-              <w:t xml:space="preserve"> -&gt; 1.15.0</w:t>
+              <w:t>1.15.0</w:t>
             </w:r>
           </w:p>
         </w:tc>
@@ -4372,24 +3355,6 @@
                 <w:rFonts w:ascii="Calibri" w:hAnsi="Calibri" w:cs="Calibri"/>
               </w:rPr>
             </w:pPr>
-            <w:r>
-              <w:rPr>
-                <w:rFonts w:ascii="Calibri" w:hAnsi="Calibri" w:cs="Calibri"/>
-              </w:rPr>
-              <w:t>51</w:t>
-            </w:r>
-          </w:p>
-        </w:tc>
-        <w:tc>
-          <w:tcPr>
-            <w:tcW w:w="0" w:type="auto"/>
-          </w:tcPr>
-          <w:p>
-            <w:pPr>
-              <w:rPr>
-                <w:rFonts w:ascii="Calibri" w:hAnsi="Calibri" w:cs="Calibri"/>
-              </w:rPr>
-            </w:pPr>
             <w:proofErr w:type="spellStart"/>
             <w:r>
               <w:rPr>
@@ -4414,13 +3379,7 @@
               <w:rPr>
                 <w:rFonts w:ascii="Calibri" w:hAnsi="Calibri" w:cs="Calibri"/>
               </w:rPr>
-              <w:t>1.2.1</w:t>
-            </w:r>
-            <w:r>
-              <w:rPr>
-                <w:rFonts w:ascii="Calibri" w:hAnsi="Calibri" w:cs="Calibri"/>
-              </w:rPr>
-              <w:t xml:space="preserve"> -&gt; 2.1.0</w:t>
+              <w:t>2.1.0</w:t>
             </w:r>
           </w:p>
         </w:tc>
@@ -4440,7 +3399,21 @@
               <w:rPr>
                 <w:rFonts w:ascii="Calibri" w:hAnsi="Calibri" w:cs="Calibri"/>
               </w:rPr>
-              <w:t>52</w:t>
+              <w:t>sphinx-</w:t>
+            </w:r>
+            <w:proofErr w:type="spellStart"/>
+            <w:r>
+              <w:rPr>
+                <w:rFonts w:ascii="Calibri" w:hAnsi="Calibri" w:cs="Calibri"/>
+              </w:rPr>
+              <w:t>rtd</w:t>
+            </w:r>
+            <w:proofErr w:type="spellEnd"/>
+            <w:r>
+              <w:rPr>
+                <w:rFonts w:ascii="Calibri" w:hAnsi="Calibri" w:cs="Calibri"/>
+              </w:rPr>
+              <w:t>-theme</w:t>
             </w:r>
           </w:p>
         </w:tc>
@@ -4458,31 +3431,7 @@
               <w:rPr>
                 <w:rFonts w:ascii="Calibri" w:hAnsi="Calibri" w:cs="Calibri"/>
               </w:rPr>
-              <w:t>Sphinx</w:t>
-            </w:r>
-          </w:p>
-        </w:tc>
-        <w:tc>
-          <w:tcPr>
-            <w:tcW w:w="0" w:type="auto"/>
-          </w:tcPr>
-          <w:p>
-            <w:pPr>
-              <w:rPr>
-                <w:rFonts w:ascii="Calibri" w:hAnsi="Calibri" w:cs="Calibri"/>
-              </w:rPr>
-            </w:pPr>
-            <w:r>
-              <w:rPr>
-                <w:rFonts w:ascii="Calibri" w:hAnsi="Calibri" w:cs="Calibri"/>
-              </w:rPr>
-              <w:t>1.7.9</w:t>
-            </w:r>
-            <w:r>
-              <w:rPr>
-                <w:rFonts w:ascii="Calibri" w:hAnsi="Calibri" w:cs="Calibri"/>
-              </w:rPr>
-              <w:t xml:space="preserve"> -&gt; 3.4.3</w:t>
+              <w:t>0.5.1</w:t>
             </w:r>
           </w:p>
         </w:tc>
@@ -4502,11 +3451,30 @@
               <w:rPr>
                 <w:rFonts w:ascii="Calibri" w:hAnsi="Calibri" w:cs="Calibri"/>
               </w:rPr>
-              <w:lastRenderedPageBreak/>
-              <w:t>53</w:t>
+              <w:t>Sphinx</w:t>
             </w:r>
           </w:p>
         </w:tc>
+        <w:tc>
+          <w:tcPr>
+            <w:tcW w:w="0" w:type="auto"/>
+          </w:tcPr>
+          <w:p>
+            <w:pPr>
+              <w:rPr>
+                <w:rFonts w:ascii="Calibri" w:hAnsi="Calibri" w:cs="Calibri"/>
+              </w:rPr>
+            </w:pPr>
+            <w:r>
+              <w:rPr>
+                <w:rFonts w:ascii="Calibri" w:hAnsi="Calibri" w:cs="Calibri"/>
+              </w:rPr>
+              <w:t>3.5.3</w:t>
+            </w:r>
+          </w:p>
+        </w:tc>
+      </w:tr>
+      <w:tr>
         <w:tc>
           <w:tcPr>
             <w:tcW w:w="0" w:type="auto"/>
@@ -4541,13 +3509,7 @@
               <w:rPr>
                 <w:rFonts w:ascii="Calibri" w:hAnsi="Calibri" w:cs="Calibri"/>
               </w:rPr>
-              <w:t>1.0.1</w:t>
-            </w:r>
-            <w:r>
-              <w:rPr>
-                <w:rFonts w:ascii="Calibri" w:hAnsi="Calibri" w:cs="Calibri"/>
-              </w:rPr>
-              <w:t xml:space="preserve"> -&gt; 1.0.2</w:t>
+              <w:t>1.0.2</w:t>
             </w:r>
           </w:p>
         </w:tc>
@@ -4563,18 +3525,6 @@
                 <w:rFonts w:ascii="Calibri" w:hAnsi="Calibri" w:cs="Calibri"/>
               </w:rPr>
             </w:pPr>
-          </w:p>
-        </w:tc>
-        <w:tc>
-          <w:tcPr>
-            <w:tcW w:w="0" w:type="auto"/>
-          </w:tcPr>
-          <w:p>
-            <w:pPr>
-              <w:rPr>
-                <w:rFonts w:ascii="Calibri" w:hAnsi="Calibri" w:cs="Calibri"/>
-              </w:rPr>
-            </w:pPr>
             <w:proofErr w:type="spellStart"/>
             <w:r>
               <w:rPr>
@@ -4599,30 +3549,12 @@
               <w:rPr>
                 <w:rFonts w:ascii="Calibri" w:hAnsi="Calibri" w:cs="Calibri"/>
               </w:rPr>
-              <w:t>1.0.1</w:t>
-            </w:r>
-            <w:r>
-              <w:rPr>
-                <w:rFonts w:ascii="Calibri" w:hAnsi="Calibri" w:cs="Calibri"/>
-              </w:rPr>
-              <w:t xml:space="preserve"> -&gt; 1.0.2</w:t>
+              <w:t>1.0.2</w:t>
             </w:r>
           </w:p>
         </w:tc>
       </w:tr>
       <w:tr>
-        <w:tc>
-          <w:tcPr>
-            <w:tcW w:w="0" w:type="auto"/>
-          </w:tcPr>
-          <w:p>
-            <w:pPr>
-              <w:rPr>
-                <w:rFonts w:ascii="Calibri" w:hAnsi="Calibri" w:cs="Calibri"/>
-              </w:rPr>
-            </w:pPr>
-          </w:p>
-        </w:tc>
         <w:tc>
           <w:tcPr>
             <w:tcW w:w="0" w:type="auto"/>
@@ -4673,18 +3605,6 @@
                 <w:rFonts w:ascii="Calibri" w:hAnsi="Calibri" w:cs="Calibri"/>
               </w:rPr>
             </w:pPr>
-          </w:p>
-        </w:tc>
-        <w:tc>
-          <w:tcPr>
-            <w:tcW w:w="0" w:type="auto"/>
-          </w:tcPr>
-          <w:p>
-            <w:pPr>
-              <w:rPr>
-                <w:rFonts w:ascii="Calibri" w:hAnsi="Calibri" w:cs="Calibri"/>
-              </w:rPr>
-            </w:pPr>
             <w:proofErr w:type="spellStart"/>
             <w:r>
               <w:rPr>
@@ -4725,18 +3645,6 @@
                 <w:rFonts w:ascii="Calibri" w:hAnsi="Calibri" w:cs="Calibri"/>
               </w:rPr>
             </w:pPr>
-          </w:p>
-        </w:tc>
-        <w:tc>
-          <w:tcPr>
-            <w:tcW w:w="0" w:type="auto"/>
-          </w:tcPr>
-          <w:p>
-            <w:pPr>
-              <w:rPr>
-                <w:rFonts w:ascii="Calibri" w:hAnsi="Calibri" w:cs="Calibri"/>
-              </w:rPr>
-            </w:pPr>
             <w:proofErr w:type="spellStart"/>
             <w:r>
               <w:rPr>
@@ -4761,13 +3669,7 @@
               <w:rPr>
                 <w:rFonts w:ascii="Calibri" w:hAnsi="Calibri" w:cs="Calibri"/>
               </w:rPr>
-              <w:t>1.0.2</w:t>
-            </w:r>
-            <w:r>
-              <w:rPr>
-                <w:rFonts w:ascii="Calibri" w:hAnsi="Calibri" w:cs="Calibri"/>
-              </w:rPr>
-              <w:t xml:space="preserve"> -&gt; 1.0.3</w:t>
+              <w:t>1.0.3</w:t>
             </w:r>
           </w:p>
         </w:tc>
@@ -4783,18 +3685,6 @@
                 <w:rFonts w:ascii="Calibri" w:hAnsi="Calibri" w:cs="Calibri"/>
               </w:rPr>
             </w:pPr>
-          </w:p>
-        </w:tc>
-        <w:tc>
-          <w:tcPr>
-            <w:tcW w:w="0" w:type="auto"/>
-          </w:tcPr>
-          <w:p>
-            <w:pPr>
-              <w:rPr>
-                <w:rFonts w:ascii="Calibri" w:hAnsi="Calibri" w:cs="Calibri"/>
-              </w:rPr>
-            </w:pPr>
             <w:proofErr w:type="spellStart"/>
             <w:r>
               <w:rPr>
@@ -4819,13 +3709,7 @@
               <w:rPr>
                 <w:rFonts w:ascii="Calibri" w:hAnsi="Calibri" w:cs="Calibri"/>
               </w:rPr>
-              <w:t>1.1.3</w:t>
-            </w:r>
-            <w:r>
-              <w:rPr>
-                <w:rFonts w:ascii="Calibri" w:hAnsi="Calibri" w:cs="Calibri"/>
-              </w:rPr>
-              <w:t xml:space="preserve"> -&gt; 1.1.4</w:t>
+              <w:t>1.1.4</w:t>
             </w:r>
           </w:p>
         </w:tc>
@@ -4841,18 +3725,6 @@
                 <w:rFonts w:ascii="Calibri" w:hAnsi="Calibri" w:cs="Calibri"/>
               </w:rPr>
             </w:pPr>
-          </w:p>
-        </w:tc>
-        <w:tc>
-          <w:tcPr>
-            <w:tcW w:w="0" w:type="auto"/>
-          </w:tcPr>
-          <w:p>
-            <w:pPr>
-              <w:rPr>
-                <w:rFonts w:ascii="Calibri" w:hAnsi="Calibri" w:cs="Calibri"/>
-              </w:rPr>
-            </w:pPr>
             <w:proofErr w:type="spellStart"/>
             <w:r>
               <w:rPr>
@@ -4877,13 +3749,7 @@
               <w:rPr>
                 <w:rFonts w:ascii="Calibri" w:hAnsi="Calibri" w:cs="Calibri"/>
               </w:rPr>
-              <w:t>1.2.0</w:t>
-            </w:r>
-            <w:r>
-              <w:rPr>
-                <w:rFonts w:ascii="Calibri" w:hAnsi="Calibri" w:cs="Calibri"/>
-              </w:rPr>
-              <w:t xml:space="preserve"> -&gt; 1.2.4</w:t>
+              <w:t>1.2.4</w:t>
             </w:r>
           </w:p>
         </w:tc>
@@ -4899,37 +3765,11 @@
                 <w:rFonts w:ascii="Calibri" w:hAnsi="Calibri" w:cs="Calibri"/>
               </w:rPr>
             </w:pPr>
-          </w:p>
-        </w:tc>
-        <w:tc>
-          <w:tcPr>
-            <w:tcW w:w="0" w:type="auto"/>
-          </w:tcPr>
-          <w:p>
-            <w:pPr>
-              <w:rPr>
-                <w:rFonts w:ascii="Calibri" w:hAnsi="Calibri" w:cs="Calibri"/>
-              </w:rPr>
-            </w:pPr>
             <w:r>
               <w:rPr>
                 <w:rFonts w:ascii="Calibri" w:hAnsi="Calibri" w:cs="Calibri"/>
               </w:rPr>
-              <w:t>sphinx-</w:t>
-            </w:r>
-            <w:proofErr w:type="spellStart"/>
-            <w:r>
-              <w:rPr>
-                <w:rFonts w:ascii="Calibri" w:hAnsi="Calibri" w:cs="Calibri"/>
-              </w:rPr>
-              <w:t>rtd</w:t>
-            </w:r>
-            <w:proofErr w:type="spellEnd"/>
-            <w:r>
-              <w:rPr>
-                <w:rFonts w:ascii="Calibri" w:hAnsi="Calibri" w:cs="Calibri"/>
-              </w:rPr>
-              <w:t>-theme</w:t>
+              <w:t>tabulate</w:t>
             </w:r>
           </w:p>
         </w:tc>
@@ -4947,13 +3787,7 @@
               <w:rPr>
                 <w:rFonts w:ascii="Calibri" w:hAnsi="Calibri" w:cs="Calibri"/>
               </w:rPr>
-              <w:t>0.4.3</w:t>
-            </w:r>
-            <w:r>
-              <w:rPr>
-                <w:rFonts w:ascii="Calibri" w:hAnsi="Calibri" w:cs="Calibri"/>
-              </w:rPr>
-              <w:t xml:space="preserve"> -&gt; 0.5.1</w:t>
+              <w:t>0.8.9</w:t>
             </w:r>
           </w:p>
         </w:tc>
@@ -4973,7 +3807,7 @@
               <w:rPr>
                 <w:rFonts w:ascii="Calibri" w:hAnsi="Calibri" w:cs="Calibri"/>
               </w:rPr>
-              <w:t>55</w:t>
+              <w:t>tinycss2</w:t>
             </w:r>
           </w:p>
         </w:tc>
@@ -4991,31 +3825,7 @@
               <w:rPr>
                 <w:rFonts w:ascii="Calibri" w:hAnsi="Calibri" w:cs="Calibri"/>
               </w:rPr>
-              <w:t>tabulate</w:t>
-            </w:r>
-          </w:p>
-        </w:tc>
-        <w:tc>
-          <w:tcPr>
-            <w:tcW w:w="0" w:type="auto"/>
-          </w:tcPr>
-          <w:p>
-            <w:pPr>
-              <w:rPr>
-                <w:rFonts w:ascii="Calibri" w:hAnsi="Calibri" w:cs="Calibri"/>
-              </w:rPr>
-            </w:pPr>
-            <w:r>
-              <w:rPr>
-                <w:rFonts w:ascii="Calibri" w:hAnsi="Calibri" w:cs="Calibri"/>
-              </w:rPr>
-              <w:t>0.8.2</w:t>
-            </w:r>
-            <w:r>
-              <w:rPr>
-                <w:rFonts w:ascii="Calibri" w:hAnsi="Calibri" w:cs="Calibri"/>
-              </w:rPr>
-              <w:t xml:space="preserve"> -&gt; 0.8.7</w:t>
+              <w:t xml:space="preserve">1.1.0 (changes required on build spec) </w:t>
             </w:r>
           </w:p>
         </w:tc>
@@ -5031,110 +3841,12 @@
                 <w:rFonts w:ascii="Calibri" w:hAnsi="Calibri" w:cs="Calibri"/>
               </w:rPr>
             </w:pPr>
-            <w:r>
-              <w:rPr>
-                <w:rFonts w:ascii="Calibri" w:hAnsi="Calibri" w:cs="Calibri"/>
-              </w:rPr>
-              <w:t>56</w:t>
-            </w:r>
-          </w:p>
-        </w:tc>
-        <w:tc>
-          <w:tcPr>
-            <w:tcW w:w="0" w:type="auto"/>
-          </w:tcPr>
-          <w:p>
-            <w:pPr>
-              <w:rPr>
-                <w:rFonts w:ascii="Calibri" w:hAnsi="Calibri" w:cs="Calibri"/>
-              </w:rPr>
-            </w:pPr>
-            <w:r>
-              <w:rPr>
-                <w:rFonts w:ascii="Calibri" w:hAnsi="Calibri" w:cs="Calibri"/>
-              </w:rPr>
-              <w:t>tinycss2</w:t>
-            </w:r>
-          </w:p>
-        </w:tc>
-        <w:tc>
-          <w:tcPr>
-            <w:tcW w:w="0" w:type="auto"/>
-          </w:tcPr>
-          <w:p>
-            <w:pPr>
-              <w:rPr>
-                <w:rFonts w:ascii="Calibri" w:hAnsi="Calibri" w:cs="Calibri"/>
-              </w:rPr>
-            </w:pPr>
-            <w:r>
-              <w:rPr>
-                <w:rFonts w:ascii="Calibri" w:hAnsi="Calibri" w:cs="Calibri"/>
-              </w:rPr>
-              <w:t>0.6.1</w:t>
-            </w:r>
-            <w:r>
-              <w:rPr>
-                <w:rFonts w:ascii="Calibri" w:hAnsi="Calibri" w:cs="Calibri"/>
-              </w:rPr>
-              <w:t xml:space="preserve"> -&gt; </w:t>
-            </w:r>
-            <w:r>
-              <w:rPr>
-                <w:rFonts w:ascii="Calibri" w:hAnsi="Calibri" w:cs="Calibri"/>
-              </w:rPr>
-              <w:t>1.1.0 (changes required</w:t>
-            </w:r>
-            <w:r>
-              <w:rPr>
-                <w:rFonts w:ascii="Calibri" w:hAnsi="Calibri" w:cs="Calibri"/>
-              </w:rPr>
-              <w:t xml:space="preserve"> on build spec</w:t>
-            </w:r>
-            <w:r>
-              <w:rPr>
-                <w:rFonts w:ascii="Calibri" w:hAnsi="Calibri" w:cs="Calibri"/>
-              </w:rPr>
-              <w:t>)</w:t>
-            </w:r>
-            <w:r>
-              <w:rPr>
-                <w:rFonts w:ascii="Calibri" w:hAnsi="Calibri" w:cs="Calibri"/>
-              </w:rPr>
-              <w:t xml:space="preserve"> </w:t>
-            </w:r>
-          </w:p>
-        </w:tc>
-      </w:tr>
-      <w:tr>
-        <w:tc>
-          <w:tcPr>
-            <w:tcW w:w="0" w:type="auto"/>
-          </w:tcPr>
-          <w:p>
-            <w:pPr>
-              <w:rPr>
-                <w:rFonts w:ascii="Calibri" w:hAnsi="Calibri" w:cs="Calibri"/>
-              </w:rPr>
-            </w:pPr>
-          </w:p>
-        </w:tc>
-        <w:tc>
-          <w:tcPr>
-            <w:tcW w:w="0" w:type="auto"/>
-          </w:tcPr>
-          <w:p>
-            <w:pPr>
-              <w:rPr>
-                <w:rFonts w:ascii="Calibri" w:hAnsi="Calibri" w:cs="Calibri"/>
-              </w:rPr>
-            </w:pPr>
             <w:proofErr w:type="spellStart"/>
             <w:r>
               <w:rPr>
                 <w:rFonts w:ascii="Calibri" w:hAnsi="Calibri" w:cs="Calibri"/>
               </w:rPr>
-              <w:t>Toml</w:t>
+              <w:t>toml</w:t>
             </w:r>
             <w:proofErr w:type="spellEnd"/>
           </w:p>
@@ -5173,24 +3885,6 @@
               <w:rPr>
                 <w:rFonts w:ascii="Calibri" w:hAnsi="Calibri" w:cs="Calibri"/>
               </w:rPr>
-              <w:t>57</w:t>
-            </w:r>
-          </w:p>
-        </w:tc>
-        <w:tc>
-          <w:tcPr>
-            <w:tcW w:w="0" w:type="auto"/>
-          </w:tcPr>
-          <w:p>
-            <w:pPr>
-              <w:rPr>
-                <w:rFonts w:ascii="Calibri" w:hAnsi="Calibri" w:cs="Calibri"/>
-              </w:rPr>
-            </w:pPr>
-            <w:r>
-              <w:rPr>
-                <w:rFonts w:ascii="Calibri" w:hAnsi="Calibri" w:cs="Calibri"/>
-              </w:rPr>
               <w:t>urllib3</w:t>
             </w:r>
           </w:p>
@@ -5209,13 +3903,7 @@
               <w:rPr>
                 <w:rFonts w:ascii="Calibri" w:hAnsi="Calibri" w:cs="Calibri"/>
               </w:rPr>
-              <w:t>1.23</w:t>
-            </w:r>
-            <w:r>
-              <w:rPr>
-                <w:rFonts w:ascii="Calibri" w:hAnsi="Calibri" w:cs="Calibri"/>
-              </w:rPr>
-              <w:t xml:space="preserve"> -&gt; 1.26.3</w:t>
+              <w:t>1.26.4</w:t>
             </w:r>
           </w:p>
         </w:tc>
@@ -5231,24 +3919,6 @@
                 <w:rFonts w:ascii="Calibri" w:hAnsi="Calibri" w:cs="Calibri"/>
               </w:rPr>
             </w:pPr>
-            <w:r>
-              <w:rPr>
-                <w:rFonts w:ascii="Calibri" w:hAnsi="Calibri" w:cs="Calibri"/>
-              </w:rPr>
-              <w:t>58</w:t>
-            </w:r>
-          </w:p>
-        </w:tc>
-        <w:tc>
-          <w:tcPr>
-            <w:tcW w:w="0" w:type="auto"/>
-          </w:tcPr>
-          <w:p>
-            <w:pPr>
-              <w:rPr>
-                <w:rFonts w:ascii="Calibri" w:hAnsi="Calibri" w:cs="Calibri"/>
-              </w:rPr>
-            </w:pPr>
             <w:proofErr w:type="spellStart"/>
             <w:r>
               <w:rPr>
@@ -5269,25 +3939,21 @@
                 <w:rFonts w:ascii="Calibri" w:hAnsi="Calibri" w:cs="Calibri"/>
               </w:rPr>
             </w:pPr>
+            <w:proofErr w:type="gramStart"/>
             <w:r>
               <w:rPr>
                 <w:rFonts w:ascii="Calibri" w:hAnsi="Calibri" w:cs="Calibri"/>
               </w:rPr>
-              <w:t>51 -&gt; 52.2</w:t>
+              <w:t xml:space="preserve">52.4  </w:t>
             </w:r>
             <w:r>
               <w:rPr>
                 <w:rFonts w:ascii="Calibri" w:hAnsi="Calibri" w:cs="Calibri"/>
-              </w:rPr>
-              <w:t xml:space="preserve"> </w:t>
-            </w:r>
-            <w:r>
-              <w:rPr>
-                <w:rFonts w:ascii="Calibri" w:hAnsi="Calibri" w:cs="Calibri"/>
                 <w:lang w:val="en-US"/>
               </w:rPr>
               <w:t>(</w:t>
             </w:r>
+            <w:proofErr w:type="gramEnd"/>
             <w:r>
               <w:rPr>
                 <w:rFonts w:ascii="Calibri" w:hAnsi="Calibri" w:cs="Calibri"/>
@@ -5312,24 +3978,6 @@
                 <w:rFonts w:ascii="Calibri" w:hAnsi="Calibri" w:cs="Calibri"/>
               </w:rPr>
             </w:pPr>
-            <w:r>
-              <w:rPr>
-                <w:rFonts w:ascii="Calibri" w:hAnsi="Calibri" w:cs="Calibri"/>
-              </w:rPr>
-              <w:t>59</w:t>
-            </w:r>
-          </w:p>
-        </w:tc>
-        <w:tc>
-          <w:tcPr>
-            <w:tcW w:w="0" w:type="auto"/>
-          </w:tcPr>
-          <w:p>
-            <w:pPr>
-              <w:rPr>
-                <w:rFonts w:ascii="Calibri" w:hAnsi="Calibri" w:cs="Calibri"/>
-              </w:rPr>
-            </w:pPr>
             <w:proofErr w:type="spellStart"/>
             <w:r>
               <w:rPr>
@@ -5370,18 +4018,6 @@
                 <w:rFonts w:ascii="Calibri" w:hAnsi="Calibri" w:cs="Calibri"/>
               </w:rPr>
             </w:pPr>
-          </w:p>
-        </w:tc>
-        <w:tc>
-          <w:tcPr>
-            <w:tcW w:w="0" w:type="auto"/>
-          </w:tcPr>
-          <w:p>
-            <w:pPr>
-              <w:rPr>
-                <w:rFonts w:ascii="Calibri" w:hAnsi="Calibri" w:cs="Calibri"/>
-              </w:rPr>
-            </w:pPr>
             <w:r>
               <w:rPr>
                 <w:rFonts w:ascii="Calibri" w:hAnsi="Calibri" w:cs="Calibri"/>
@@ -5396,19 +4032,13 @@
           </w:tcPr>
           <w:p>
             <w:pPr>
-              <w:pStyle w:val="NormalWeb"/>
-              <w:spacing w:before="0" w:beforeAutospacing="0" w:after="0" w:afterAutospacing="0"/>
-              <w:rPr>
-                <w:rFonts w:ascii="Calibri" w:hAnsi="Calibri" w:cs="Calibri"/>
-                <w:sz w:val="22"/>
-                <w:szCs w:val="22"/>
+              <w:rPr>
+                <w:rFonts w:ascii="Calibri" w:hAnsi="Calibri" w:cs="Calibri"/>
               </w:rPr>
             </w:pPr>
             <w:r>
               <w:rPr>
                 <w:rFonts w:ascii="Calibri" w:hAnsi="Calibri" w:cs="Calibri"/>
-                <w:sz w:val="22"/>
-                <w:szCs w:val="22"/>
               </w:rPr>
               <w:t>0.36.2</w:t>
             </w:r>
@@ -5426,24 +4056,6 @@
                 <w:rFonts w:ascii="Calibri" w:hAnsi="Calibri" w:cs="Calibri"/>
               </w:rPr>
             </w:pPr>
-            <w:r>
-              <w:rPr>
-                <w:rFonts w:ascii="Calibri" w:hAnsi="Calibri" w:cs="Calibri"/>
-              </w:rPr>
-              <w:t>60</w:t>
-            </w:r>
-          </w:p>
-        </w:tc>
-        <w:tc>
-          <w:tcPr>
-            <w:tcW w:w="0" w:type="auto"/>
-          </w:tcPr>
-          <w:p>
-            <w:pPr>
-              <w:rPr>
-                <w:rFonts w:ascii="Calibri" w:hAnsi="Calibri" w:cs="Calibri"/>
-              </w:rPr>
-            </w:pPr>
             <w:proofErr w:type="spellStart"/>
             <w:r>
               <w:rPr>
@@ -5460,45 +4072,95 @@
           </w:tcPr>
           <w:p>
             <w:pPr>
-              <w:pStyle w:val="NormalWeb"/>
-              <w:spacing w:before="0" w:beforeAutospacing="0" w:after="0" w:afterAutospacing="0"/>
-              <w:rPr>
-                <w:rFonts w:ascii="Calibri" w:hAnsi="Calibri" w:cs="Calibri"/>
-                <w:sz w:val="22"/>
-                <w:szCs w:val="22"/>
+              <w:rPr>
+                <w:rFonts w:ascii="Calibri" w:hAnsi="Calibri" w:cs="Calibri"/>
               </w:rPr>
             </w:pPr>
             <w:r>
               <w:rPr>
                 <w:rFonts w:ascii="Calibri" w:hAnsi="Calibri" w:cs="Calibri"/>
-                <w:sz w:val="22"/>
-                <w:szCs w:val="22"/>
-              </w:rPr>
-              <w:t>4.</w:t>
+              </w:rPr>
+              <w:t>4.1.1</w:t>
             </w:r>
+          </w:p>
+        </w:tc>
+      </w:tr>
+      <w:tr>
+        <w:tc>
+          <w:tcPr>
+            <w:tcW w:w="0" w:type="auto"/>
+          </w:tcPr>
+          <w:p>
+            <w:pPr>
+              <w:rPr>
+                <w:rFonts w:ascii="Calibri" w:hAnsi="Calibri" w:cs="Calibri"/>
+              </w:rPr>
+            </w:pPr>
+            <w:proofErr w:type="spellStart"/>
             <w:r>
               <w:rPr>
                 <w:rFonts w:ascii="Calibri" w:hAnsi="Calibri" w:cs="Calibri"/>
-                <w:sz w:val="22"/>
-                <w:szCs w:val="22"/>
-              </w:rPr>
-              <w:t>1</w:t>
+              </w:rPr>
+              <w:t>XlsxWriter</w:t>
             </w:r>
+            <w:proofErr w:type="spellEnd"/>
+          </w:p>
+        </w:tc>
+        <w:tc>
+          <w:tcPr>
+            <w:tcW w:w="0" w:type="auto"/>
+          </w:tcPr>
+          <w:p>
+            <w:pPr>
+              <w:rPr>
+                <w:rFonts w:ascii="Calibri" w:hAnsi="Calibri" w:cs="Calibri"/>
+              </w:rPr>
+            </w:pPr>
             <w:r>
               <w:rPr>
                 <w:rFonts w:ascii="Calibri" w:hAnsi="Calibri" w:cs="Calibri"/>
-                <w:sz w:val="22"/>
-                <w:szCs w:val="22"/>
-              </w:rPr>
-              <w:t>.</w:t>
+              </w:rPr>
+              <w:t>1.3.7</w:t>
             </w:r>
+          </w:p>
+        </w:tc>
+      </w:tr>
+      <w:tr>
+        <w:tc>
+          <w:tcPr>
+            <w:tcW w:w="0" w:type="auto"/>
+          </w:tcPr>
+          <w:p>
+            <w:pPr>
+              <w:rPr>
+                <w:rFonts w:ascii="Calibri" w:hAnsi="Calibri" w:cs="Calibri"/>
+              </w:rPr>
+            </w:pPr>
+            <w:proofErr w:type="spellStart"/>
             <w:r>
               <w:rPr>
                 <w:rFonts w:ascii="Calibri" w:hAnsi="Calibri" w:cs="Calibri"/>
-                <w:sz w:val="22"/>
-                <w:szCs w:val="22"/>
-              </w:rPr>
-              <w:t>1</w:t>
+              </w:rPr>
+              <w:t>zipp</w:t>
+            </w:r>
+            <w:proofErr w:type="spellEnd"/>
+          </w:p>
+        </w:tc>
+        <w:tc>
+          <w:tcPr>
+            <w:tcW w:w="0" w:type="auto"/>
+          </w:tcPr>
+          <w:p>
+            <w:pPr>
+              <w:rPr>
+                <w:rFonts w:ascii="Calibri" w:hAnsi="Calibri" w:cs="Calibri"/>
+              </w:rPr>
+            </w:pPr>
+            <w:r>
+              <w:rPr>
+                <w:rFonts w:ascii="Calibri" w:hAnsi="Calibri" w:cs="Calibri"/>
+              </w:rPr>
+              <w:t>3.4.1</w:t>
             </w:r>
           </w:p>
         </w:tc>
@@ -7212,8 +5874,6 @@
         </w:rPr>
         <w:t>e</w:t>
       </w:r>
-      <w:bookmarkStart w:id="0" w:name="_GoBack"/>
-      <w:bookmarkEnd w:id="0"/>
       <w:r>
         <w:rPr>
           <w:lang w:val="en-US"/>
@@ -23864,7 +22524,7 @@
 </file>
 
 <file path=customXml/itemProps2.xml><?xml version="1.0" encoding="utf-8"?>
-<ds:datastoreItem xmlns:ds="http://schemas.openxmlformats.org/officeDocument/2006/customXml" ds:itemID="{294AA008-0340-49EC-81D3-7930E0FD0AD9}">
+<ds:datastoreItem xmlns:ds="http://schemas.openxmlformats.org/officeDocument/2006/customXml" ds:itemID="{9CBBE5F2-13E6-46E5-92D7-C28A1C26E2A9}">
   <ds:schemaRefs>
     <ds:schemaRef ds:uri="http://schemas.openxmlformats.org/officeDocument/2006/bibliography"/>
   </ds:schemaRefs>

</xml_diff>

<commit_message>
Update some Python Packages.
</commit_message>
<xml_diff>
--- a/docs/MSOrganiser_Developer_Documentation.docx
+++ b/docs/MSOrganiser_Developer_Documentation.docx
@@ -10,7 +10,6 @@
           <w:docPartUnique/>
         </w:docPartObj>
       </w:sdtPr>
-      <w:sdtEndPr/>
       <w:sdtContent>
         <w:p/>
         <w:p>
@@ -348,7 +347,6 @@
                                     <w:calendar w:val="gregorian"/>
                                   </w:date>
                                 </w:sdtPr>
-                                <w:sdtEndPr/>
                                 <w:sdtContent>
                                   <w:p>
                                     <w:pPr>
@@ -1022,7 +1020,6 @@
       </w:r>
     </w:p>
     <w:p>
-      <w:bookmarkStart w:id="0" w:name="_GoBack"/>
       <w:r>
         <w:rPr>
           <w:noProof/>
@@ -1063,7 +1060,6 @@
           </wp:inline>
         </w:drawing>
       </w:r>
-      <w:bookmarkEnd w:id="0"/>
     </w:p>
     <w:p>
       <w:pPr>
@@ -2045,10 +2041,7 @@
           </w:tcPr>
           <w:p>
             <w:r>
-              <w:rPr>
-                <w:rFonts w:ascii="Calibri" w:hAnsi="Calibri" w:cs="Calibri"/>
-              </w:rPr>
-              <w:t>2.11.3</w:t>
+              <w:t>3.0.0</w:t>
             </w:r>
           </w:p>
         </w:tc>
@@ -2118,7 +2111,7 @@
               <w:rPr>
                 <w:rFonts w:ascii="Calibri" w:hAnsi="Calibri" w:cs="Calibri"/>
               </w:rPr>
-              <w:t>1.1.1</w:t>
+              <w:t>2.0.0</w:t>
             </w:r>
           </w:p>
         </w:tc>
@@ -2153,8 +2146,16 @@
               <w:rPr>
                 <w:rFonts w:ascii="Calibri" w:hAnsi="Calibri" w:cs="Calibri"/>
               </w:rPr>
-              <w:t>1.20.1</w:t>
-            </w:r>
+              <w:t>1.20.</w:t>
+            </w:r>
+            <w:r>
+              <w:rPr>
+                <w:rFonts w:ascii="Calibri" w:hAnsi="Calibri" w:cs="Calibri"/>
+              </w:rPr>
+              <w:t>3</w:t>
+            </w:r>
+            <w:bookmarkStart w:id="0" w:name="_GoBack"/>
+            <w:bookmarkEnd w:id="0"/>
           </w:p>
         </w:tc>
       </w:tr>
@@ -2425,7 +2426,37 @@
               <w:rPr>
                 <w:rFonts w:ascii="Calibri" w:hAnsi="Calibri" w:cs="Calibri"/>
               </w:rPr>
-              <w:t>2019.4.18</w:t>
+              <w:t>20</w:t>
+            </w:r>
+            <w:r>
+              <w:rPr>
+                <w:rFonts w:ascii="Calibri" w:hAnsi="Calibri" w:cs="Calibri"/>
+              </w:rPr>
+              <w:t>21</w:t>
+            </w:r>
+            <w:r>
+              <w:rPr>
+                <w:rFonts w:ascii="Calibri" w:hAnsi="Calibri" w:cs="Calibri"/>
+              </w:rPr>
+              <w:t>.</w:t>
+            </w:r>
+            <w:r>
+              <w:rPr>
+                <w:rFonts w:ascii="Calibri" w:hAnsi="Calibri" w:cs="Calibri"/>
+              </w:rPr>
+              <w:t>5</w:t>
+            </w:r>
+            <w:r>
+              <w:rPr>
+                <w:rFonts w:ascii="Calibri" w:hAnsi="Calibri" w:cs="Calibri"/>
+              </w:rPr>
+              <w:t>.1</w:t>
+            </w:r>
+            <w:r>
+              <w:rPr>
+                <w:rFonts w:ascii="Calibri" w:hAnsi="Calibri" w:cs="Calibri"/>
+              </w:rPr>
+              <w:t>3</w:t>
             </w:r>
           </w:p>
         </w:tc>
@@ -2701,7 +2732,25 @@
               <w:rPr>
                 <w:rFonts w:ascii="Calibri" w:hAnsi="Calibri" w:cs="Calibri"/>
               </w:rPr>
-              <w:t>2.8.1</w:t>
+              <w:t>2.</w:t>
+            </w:r>
+            <w:r>
+              <w:rPr>
+                <w:rFonts w:ascii="Calibri" w:hAnsi="Calibri" w:cs="Calibri"/>
+              </w:rPr>
+              <w:t>9</w:t>
+            </w:r>
+            <w:r>
+              <w:rPr>
+                <w:rFonts w:ascii="Calibri" w:hAnsi="Calibri" w:cs="Calibri"/>
+              </w:rPr>
+              <w:t>.</w:t>
+            </w:r>
+            <w:r>
+              <w:rPr>
+                <w:rFonts w:ascii="Calibri" w:hAnsi="Calibri" w:cs="Calibri"/>
+              </w:rPr>
+              <w:t>0</w:t>
             </w:r>
           </w:p>
         </w:tc>
@@ -3117,7 +3166,25 @@
               <w:rPr>
                 <w:rFonts w:ascii="Calibri" w:hAnsi="Calibri" w:cs="Calibri"/>
               </w:rPr>
-              <w:t>12.8.1</w:t>
+              <w:t>12.</w:t>
+            </w:r>
+            <w:r>
+              <w:rPr>
+                <w:rFonts w:ascii="Calibri" w:hAnsi="Calibri" w:cs="Calibri"/>
+              </w:rPr>
+              <w:t>9</w:t>
+            </w:r>
+            <w:r>
+              <w:rPr>
+                <w:rFonts w:ascii="Calibri" w:hAnsi="Calibri" w:cs="Calibri"/>
+              </w:rPr>
+              <w:t>.</w:t>
+            </w:r>
+            <w:r>
+              <w:rPr>
+                <w:rFonts w:ascii="Calibri" w:hAnsi="Calibri" w:cs="Calibri"/>
+              </w:rPr>
+              <w:t>0</w:t>
             </w:r>
           </w:p>
         </w:tc>
@@ -3407,13 +3474,7 @@
               <w:rPr>
                 <w:rFonts w:ascii="Calibri" w:hAnsi="Calibri" w:cs="Calibri"/>
               </w:rPr>
-              <w:t>.</w:t>
-            </w:r>
-            <w:r>
-              <w:rPr>
-                <w:rFonts w:ascii="Calibri" w:hAnsi="Calibri" w:cs="Calibri"/>
-              </w:rPr>
-              <w:t>0</w:t>
+              <w:t>.2</w:t>
             </w:r>
             <w:r>
               <w:rPr>
@@ -3457,7 +3518,25 @@
               <w:rPr>
                 <w:rFonts w:ascii="Calibri" w:hAnsi="Calibri" w:cs="Calibri"/>
               </w:rPr>
-              <w:t>6.0.3</w:t>
+              <w:t>6.</w:t>
+            </w:r>
+            <w:r>
+              <w:rPr>
+                <w:rFonts w:ascii="Calibri" w:hAnsi="Calibri" w:cs="Calibri"/>
+              </w:rPr>
+              <w:t>1</w:t>
+            </w:r>
+            <w:r>
+              <w:rPr>
+                <w:rFonts w:ascii="Calibri" w:hAnsi="Calibri" w:cs="Calibri"/>
+              </w:rPr>
+              <w:t>.</w:t>
+            </w:r>
+            <w:r>
+              <w:rPr>
+                <w:rFonts w:ascii="Calibri" w:hAnsi="Calibri" w:cs="Calibri"/>
+              </w:rPr>
+              <w:t>0</w:t>
             </w:r>
           </w:p>
         </w:tc>
@@ -3495,7 +3574,19 @@
               <w:rPr>
                 <w:rFonts w:ascii="Calibri" w:hAnsi="Calibri" w:cs="Calibri"/>
               </w:rPr>
-              <w:t>1.15.0</w:t>
+              <w:t>1.1</w:t>
+            </w:r>
+            <w:r>
+              <w:rPr>
+                <w:rFonts w:ascii="Calibri" w:hAnsi="Calibri" w:cs="Calibri"/>
+              </w:rPr>
+              <w:t>6</w:t>
+            </w:r>
+            <w:r>
+              <w:rPr>
+                <w:rFonts w:ascii="Calibri" w:hAnsi="Calibri" w:cs="Calibri"/>
+              </w:rPr>
+              <w:t>.0</w:t>
             </w:r>
           </w:p>
         </w:tc>
@@ -3631,13 +3722,31 @@
               <w:rPr>
                 <w:rFonts w:ascii="Calibri" w:hAnsi="Calibri" w:cs="Calibri"/>
               </w:rPr>
-              <w:t>3.5.</w:t>
-            </w:r>
-            <w:r>
-              <w:rPr>
-                <w:rFonts w:ascii="Calibri" w:hAnsi="Calibri" w:cs="Calibri"/>
-              </w:rPr>
               <w:t>4</w:t>
+            </w:r>
+            <w:r>
+              <w:rPr>
+                <w:rFonts w:ascii="Calibri" w:hAnsi="Calibri" w:cs="Calibri"/>
+              </w:rPr>
+              <w:t>.</w:t>
+            </w:r>
+            <w:r>
+              <w:rPr>
+                <w:rFonts w:ascii="Calibri" w:hAnsi="Calibri" w:cs="Calibri"/>
+              </w:rPr>
+              <w:t>0</w:t>
+            </w:r>
+            <w:r>
+              <w:rPr>
+                <w:rFonts w:ascii="Calibri" w:hAnsi="Calibri" w:cs="Calibri"/>
+              </w:rPr>
+              <w:t>.</w:t>
+            </w:r>
+            <w:r>
+              <w:rPr>
+                <w:rFonts w:ascii="Calibri" w:hAnsi="Calibri" w:cs="Calibri"/>
+              </w:rPr>
+              <w:t>1</w:t>
             </w:r>
           </w:p>
         </w:tc>
@@ -4072,7 +4181,37 @@
               <w:rPr>
                 <w:rFonts w:ascii="Calibri" w:hAnsi="Calibri" w:cs="Calibri"/>
               </w:rPr>
-              <w:t>3.7.4.3</w:t>
+              <w:t>3.</w:t>
+            </w:r>
+            <w:r>
+              <w:rPr>
+                <w:rFonts w:ascii="Calibri" w:hAnsi="Calibri" w:cs="Calibri"/>
+              </w:rPr>
+              <w:t>10</w:t>
+            </w:r>
+            <w:r>
+              <w:rPr>
+                <w:rFonts w:ascii="Calibri" w:hAnsi="Calibri" w:cs="Calibri"/>
+              </w:rPr>
+              <w:t>.</w:t>
+            </w:r>
+            <w:r>
+              <w:rPr>
+                <w:rFonts w:ascii="Calibri" w:hAnsi="Calibri" w:cs="Calibri"/>
+              </w:rPr>
+              <w:t>0</w:t>
+            </w:r>
+            <w:r>
+              <w:rPr>
+                <w:rFonts w:ascii="Calibri" w:hAnsi="Calibri" w:cs="Calibri"/>
+              </w:rPr>
+              <w:t>.</w:t>
+            </w:r>
+            <w:r>
+              <w:rPr>
+                <w:rFonts w:ascii="Calibri" w:hAnsi="Calibri" w:cs="Calibri"/>
+              </w:rPr>
+              <w:t>0</w:t>
             </w:r>
           </w:p>
         </w:tc>
@@ -4357,7 +4496,7 @@
               <w:rPr>
                 <w:rFonts w:ascii="Calibri" w:hAnsi="Calibri" w:cs="Calibri"/>
               </w:rPr>
-              <w:t>0</w:t>
+              <w:t>3</w:t>
             </w:r>
           </w:p>
         </w:tc>
@@ -23569,7 +23708,7 @@
 </file>
 
 <file path=customXml/itemProps2.xml><?xml version="1.0" encoding="utf-8"?>
-<ds:datastoreItem xmlns:ds="http://schemas.openxmlformats.org/officeDocument/2006/customXml" ds:itemID="{606BE620-768A-4194-B51F-19A4CBC8B582}">
+<ds:datastoreItem xmlns:ds="http://schemas.openxmlformats.org/officeDocument/2006/customXml" ds:itemID="{2CD0C507-107D-431B-A680-839A2FB2D532}">
   <ds:schemaRefs>
     <ds:schemaRef ds:uri="http://schemas.openxmlformats.org/officeDocument/2006/bibliography"/>
   </ds:schemaRefs>

</xml_diff>

<commit_message>
Update GTK3 using gtk3-runtime-3.24.29-2021-04-29-ts-win64 giving cairo 1.17.4
</commit_message>
<xml_diff>
--- a/docs/MSOrganiser_Developer_Documentation.docx
+++ b/docs/MSOrganiser_Developer_Documentation.docx
@@ -10,6 +10,7 @@
           <w:docPartUnique/>
         </w:docPartObj>
       </w:sdtPr>
+      <w:sdtEndPr/>
       <w:sdtContent>
         <w:p/>
         <w:p>
@@ -347,6 +348,7 @@
                                     <w:calendar w:val="gregorian"/>
                                   </w:date>
                                 </w:sdtPr>
+                                <w:sdtEndPr/>
                                 <w:sdtContent>
                                   <w:p>
                                     <w:pPr>
@@ -413,6 +415,7 @@
                               <w:calendar w:val="gregorian"/>
                             </w:date>
                           </w:sdtPr>
+                          <w:sdtEndPr/>
                           <w:sdtContent>
                             <w:p>
                               <w:pPr>
@@ -1248,6 +1251,12 @@
               </w:rPr>
               <w:t>0.17</w:t>
             </w:r>
+            <w:r>
+              <w:rPr>
+                <w:rFonts w:ascii="Calibri" w:hAnsi="Calibri" w:cs="Calibri"/>
+              </w:rPr>
+              <w:t>.2</w:t>
+            </w:r>
           </w:p>
         </w:tc>
       </w:tr>
@@ -1396,7 +1405,37 @@
               <w:rPr>
                 <w:rFonts w:ascii="Calibri" w:hAnsi="Calibri" w:cs="Calibri"/>
               </w:rPr>
-              <w:t>2020.12.5</w:t>
+              <w:t>202</w:t>
+            </w:r>
+            <w:r>
+              <w:rPr>
+                <w:rFonts w:ascii="Calibri" w:hAnsi="Calibri" w:cs="Calibri"/>
+              </w:rPr>
+              <w:t>1</w:t>
+            </w:r>
+            <w:r>
+              <w:rPr>
+                <w:rFonts w:ascii="Calibri" w:hAnsi="Calibri" w:cs="Calibri"/>
+              </w:rPr>
+              <w:t>.</w:t>
+            </w:r>
+            <w:r>
+              <w:rPr>
+                <w:rFonts w:ascii="Calibri" w:hAnsi="Calibri" w:cs="Calibri"/>
+              </w:rPr>
+              <w:t>5</w:t>
+            </w:r>
+            <w:r>
+              <w:rPr>
+                <w:rFonts w:ascii="Calibri" w:hAnsi="Calibri" w:cs="Calibri"/>
+              </w:rPr>
+              <w:t>.</w:t>
+            </w:r>
+            <w:r>
+              <w:rPr>
+                <w:rFonts w:ascii="Calibri" w:hAnsi="Calibri" w:cs="Calibri"/>
+              </w:rPr>
+              <w:t>30</w:t>
             </w:r>
           </w:p>
         </w:tc>
@@ -1431,7 +1470,13 @@
               <w:rPr>
                 <w:rFonts w:ascii="Calibri" w:hAnsi="Calibri" w:cs="Calibri"/>
               </w:rPr>
-              <w:t>1.14.5</w:t>
+              <w:t>1.14.</w:t>
+            </w:r>
+            <w:r>
+              <w:rPr>
+                <w:rFonts w:ascii="Calibri" w:hAnsi="Calibri" w:cs="Calibri"/>
+              </w:rPr>
+              <w:t>6</w:t>
             </w:r>
           </w:p>
         </w:tc>
@@ -1776,7 +1821,19 @@
               <w:rPr>
                 <w:rFonts w:ascii="Calibri" w:hAnsi="Calibri" w:cs="Calibri"/>
               </w:rPr>
-              <w:t xml:space="preserve">1.0.8 </w:t>
+              <w:t>1.0.8</w:t>
+            </w:r>
+            <w:r>
+              <w:rPr>
+                <w:rFonts w:ascii="Calibri" w:hAnsi="Calibri" w:cs="Calibri"/>
+              </w:rPr>
+              <w:t>.1</w:t>
+            </w:r>
+            <w:r>
+              <w:rPr>
+                <w:rFonts w:ascii="Calibri" w:hAnsi="Calibri" w:cs="Calibri"/>
+              </w:rPr>
+              <w:t xml:space="preserve"> </w:t>
             </w:r>
             <w:r>
               <w:rPr>
@@ -1870,7 +1927,10 @@
           </w:tcPr>
           <w:p>
             <w:r>
-              <w:t>3.1</w:t>
+              <w:t>3.</w:t>
+            </w:r>
+            <w:r>
+              <w:t>2</w:t>
             </w:r>
           </w:p>
         </w:tc>
@@ -1943,7 +2003,7 @@
               <w:t>.</w:t>
             </w:r>
             <w:r>
-              <w:t>0</w:t>
+              <w:t>8</w:t>
             </w:r>
             <w:r>
               <w:t>.</w:t>
@@ -2041,7 +2101,10 @@
           </w:tcPr>
           <w:p>
             <w:r>
-              <w:t>3.0.0</w:t>
+              <w:t>3.0.</w:t>
+            </w:r>
+            <w:r>
+              <w:t>1</w:t>
             </w:r>
           </w:p>
         </w:tc>
@@ -2076,7 +2139,13 @@
               <w:rPr>
                 <w:rFonts w:ascii="Calibri" w:hAnsi="Calibri" w:cs="Calibri"/>
               </w:rPr>
-              <w:t>1.14</w:t>
+              <w:t>1.1</w:t>
+            </w:r>
+            <w:r>
+              <w:rPr>
+                <w:rFonts w:ascii="Calibri" w:hAnsi="Calibri" w:cs="Calibri"/>
+              </w:rPr>
+              <w:t>5.2</w:t>
             </w:r>
           </w:p>
         </w:tc>
@@ -2111,7 +2180,13 @@
               <w:rPr>
                 <w:rFonts w:ascii="Calibri" w:hAnsi="Calibri" w:cs="Calibri"/>
               </w:rPr>
-              <w:t>2.0.0</w:t>
+              <w:t>2.0.</w:t>
+            </w:r>
+            <w:r>
+              <w:rPr>
+                <w:rFonts w:ascii="Calibri" w:hAnsi="Calibri" w:cs="Calibri"/>
+              </w:rPr>
+              <w:t>1</w:t>
             </w:r>
           </w:p>
         </w:tc>
@@ -2146,16 +2221,26 @@
               <w:rPr>
                 <w:rFonts w:ascii="Calibri" w:hAnsi="Calibri" w:cs="Calibri"/>
               </w:rPr>
-              <w:t>1.20.</w:t>
-            </w:r>
-            <w:r>
-              <w:rPr>
-                <w:rFonts w:ascii="Calibri" w:hAnsi="Calibri" w:cs="Calibri"/>
-              </w:rPr>
-              <w:t>3</w:t>
-            </w:r>
-            <w:bookmarkStart w:id="0" w:name="_GoBack"/>
-            <w:bookmarkEnd w:id="0"/>
+              <w:t>1.2</w:t>
+            </w:r>
+            <w:r>
+              <w:rPr>
+                <w:rFonts w:ascii="Calibri" w:hAnsi="Calibri" w:cs="Calibri"/>
+              </w:rPr>
+              <w:t>1</w:t>
+            </w:r>
+            <w:r>
+              <w:rPr>
+                <w:rFonts w:ascii="Calibri" w:hAnsi="Calibri" w:cs="Calibri"/>
+              </w:rPr>
+              <w:t>.</w:t>
+            </w:r>
+            <w:r>
+              <w:rPr>
+                <w:rFonts w:ascii="Calibri" w:hAnsi="Calibri" w:cs="Calibri"/>
+              </w:rPr>
+              <w:t>2</w:t>
+            </w:r>
           </w:p>
         </w:tc>
       </w:tr>
@@ -2234,7 +2319,13 @@
               <w:rPr>
                 <w:rFonts w:ascii="Calibri" w:hAnsi="Calibri" w:cs="Calibri"/>
               </w:rPr>
-              <w:t>3.0.7</w:t>
+              <w:t>3.0.</w:t>
+            </w:r>
+            <w:r>
+              <w:rPr>
+                <w:rFonts w:ascii="Calibri" w:hAnsi="Calibri" w:cs="Calibri"/>
+              </w:rPr>
+              <w:t>9</w:t>
             </w:r>
             <w:r>
               <w:rPr>
@@ -2302,7 +2393,13 @@
               <w:rPr>
                 <w:rFonts w:ascii="Calibri" w:hAnsi="Calibri" w:cs="Calibri"/>
               </w:rPr>
-              <w:t>20.9</w:t>
+              <w:t>2</w:t>
+            </w:r>
+            <w:r>
+              <w:rPr>
+                <w:rFonts w:ascii="Calibri" w:hAnsi="Calibri" w:cs="Calibri"/>
+              </w:rPr>
+              <w:t>1</w:t>
             </w:r>
           </w:p>
         </w:tc>
@@ -2340,13 +2437,25 @@
               <w:rPr>
                 <w:rFonts w:ascii="Calibri" w:hAnsi="Calibri" w:cs="Calibri"/>
               </w:rPr>
-              <w:t>1.2.</w:t>
-            </w:r>
-            <w:r>
-              <w:rPr>
-                <w:rFonts w:ascii="Calibri" w:hAnsi="Calibri" w:cs="Calibri"/>
-              </w:rPr>
-              <w:t>4</w:t>
+              <w:t>1.</w:t>
+            </w:r>
+            <w:r>
+              <w:rPr>
+                <w:rFonts w:ascii="Calibri" w:hAnsi="Calibri" w:cs="Calibri"/>
+              </w:rPr>
+              <w:t>3</w:t>
+            </w:r>
+            <w:r>
+              <w:rPr>
+                <w:rFonts w:ascii="Calibri" w:hAnsi="Calibri" w:cs="Calibri"/>
+              </w:rPr>
+              <w:t>.</w:t>
+            </w:r>
+            <w:r>
+              <w:rPr>
+                <w:rFonts w:ascii="Calibri" w:hAnsi="Calibri" w:cs="Calibri"/>
+              </w:rPr>
+              <w:t>3</w:t>
             </w:r>
           </w:p>
         </w:tc>
@@ -2444,7 +2553,7 @@
               <w:rPr>
                 <w:rFonts w:ascii="Calibri" w:hAnsi="Calibri" w:cs="Calibri"/>
               </w:rPr>
-              <w:t>5</w:t>
+              <w:t>9</w:t>
             </w:r>
             <w:r>
               <w:rPr>
@@ -2500,19 +2609,19 @@
               <w:rPr>
                 <w:rFonts w:ascii="Calibri" w:hAnsi="Calibri" w:cs="Calibri"/>
               </w:rPr>
+              <w:t>3</w:t>
+            </w:r>
+            <w:r>
+              <w:rPr>
+                <w:rFonts w:ascii="Calibri" w:hAnsi="Calibri" w:cs="Calibri"/>
+              </w:rPr>
+              <w:t>.</w:t>
+            </w:r>
+            <w:r>
+              <w:rPr>
+                <w:rFonts w:ascii="Calibri" w:hAnsi="Calibri" w:cs="Calibri"/>
+              </w:rPr>
               <w:t>2</w:t>
-            </w:r>
-            <w:r>
-              <w:rPr>
-                <w:rFonts w:ascii="Calibri" w:hAnsi="Calibri" w:cs="Calibri"/>
-              </w:rPr>
-              <w:t>.</w:t>
-            </w:r>
-            <w:r>
-              <w:rPr>
-                <w:rFonts w:ascii="Calibri" w:hAnsi="Calibri" w:cs="Calibri"/>
-              </w:rPr>
-              <w:t>0</w:t>
             </w:r>
           </w:p>
         </w:tc>
@@ -2556,7 +2665,7 @@
               <w:rPr>
                 <w:rFonts w:ascii="Calibri" w:hAnsi="Calibri" w:cs="Calibri"/>
               </w:rPr>
-              <w:t>1</w:t>
+              <w:t>2.4</w:t>
             </w:r>
           </w:p>
         </w:tc>
@@ -2738,7 +2847,7 @@
               <w:rPr>
                 <w:rFonts w:ascii="Calibri" w:hAnsi="Calibri" w:cs="Calibri"/>
               </w:rPr>
-              <w:t>9</w:t>
+              <w:t>10</w:t>
             </w:r>
             <w:r>
               <w:rPr>
@@ -2844,7 +2953,13 @@
               <w:rPr>
                 <w:rFonts w:ascii="Calibri" w:hAnsi="Calibri" w:cs="Calibri"/>
               </w:rPr>
-              <w:t>2021.1</w:t>
+              <w:t>2021.</w:t>
+            </w:r>
+            <w:r>
+              <w:rPr>
+                <w:rFonts w:ascii="Calibri" w:hAnsi="Calibri" w:cs="Calibri"/>
+              </w:rPr>
+              <w:t>3</w:t>
             </w:r>
           </w:p>
         </w:tc>
@@ -2890,7 +3005,7 @@
               <w:rPr>
                 <w:rFonts w:ascii="Calibri" w:hAnsi="Calibri" w:cs="Calibri"/>
               </w:rPr>
-              <w:t>3</w:t>
+              <w:t>5.1</w:t>
             </w:r>
             <w:r>
               <w:rPr>
@@ -3000,7 +3115,19 @@
               <w:rPr>
                 <w:rFonts w:ascii="Calibri" w:hAnsi="Calibri" w:cs="Calibri"/>
               </w:rPr>
-              <w:t>0.10.0</w:t>
+              <w:t>0.1</w:t>
+            </w:r>
+            <w:r>
+              <w:rPr>
+                <w:rFonts w:ascii="Calibri" w:hAnsi="Calibri" w:cs="Calibri"/>
+              </w:rPr>
+              <w:t>1</w:t>
+            </w:r>
+            <w:r>
+              <w:rPr>
+                <w:rFonts w:ascii="Calibri" w:hAnsi="Calibri" w:cs="Calibri"/>
+              </w:rPr>
+              <w:t>.0</w:t>
             </w:r>
           </w:p>
         </w:tc>
@@ -3268,7 +3395,13 @@
               <w:rPr>
                 <w:rFonts w:ascii="Calibri" w:hAnsi="Calibri" w:cs="Calibri"/>
               </w:rPr>
-              <w:t>2.8.1</w:t>
+              <w:t>2.8.</w:t>
+            </w:r>
+            <w:r>
+              <w:rPr>
+                <w:rFonts w:ascii="Calibri" w:hAnsi="Calibri" w:cs="Calibri"/>
+              </w:rPr>
+              <w:t>2</w:t>
             </w:r>
           </w:p>
         </w:tc>
@@ -3384,7 +3517,13 @@
               <w:rPr>
                 <w:rFonts w:ascii="Calibri" w:hAnsi="Calibri" w:cs="Calibri"/>
               </w:rPr>
-              <w:t>300</w:t>
+              <w:t>30</w:t>
+            </w:r>
+            <w:r>
+              <w:rPr>
+                <w:rFonts w:ascii="Calibri" w:hAnsi="Calibri" w:cs="Calibri"/>
+              </w:rPr>
+              <w:t>1</w:t>
             </w:r>
           </w:p>
         </w:tc>
@@ -3422,7 +3561,19 @@
               <w:rPr>
                 <w:rFonts w:ascii="Calibri" w:hAnsi="Calibri" w:cs="Calibri"/>
               </w:rPr>
-              <w:t>2.25.1</w:t>
+              <w:t>2.2</w:t>
+            </w:r>
+            <w:r>
+              <w:rPr>
+                <w:rFonts w:ascii="Calibri" w:hAnsi="Calibri" w:cs="Calibri"/>
+              </w:rPr>
+              <w:t>6</w:t>
+            </w:r>
+            <w:r>
+              <w:rPr>
+                <w:rFonts w:ascii="Calibri" w:hAnsi="Calibri" w:cs="Calibri"/>
+              </w:rPr>
+              <w:t>.1</w:t>
             </w:r>
           </w:p>
         </w:tc>
@@ -3468,13 +3619,19 @@
               <w:rPr>
                 <w:rFonts w:ascii="Calibri" w:hAnsi="Calibri" w:cs="Calibri"/>
               </w:rPr>
-              <w:t>6</w:t>
-            </w:r>
-            <w:r>
-              <w:rPr>
-                <w:rFonts w:ascii="Calibri" w:hAnsi="Calibri" w:cs="Calibri"/>
-              </w:rPr>
-              <w:t>.2</w:t>
+              <w:t>8</w:t>
+            </w:r>
+            <w:r>
+              <w:rPr>
+                <w:rFonts w:ascii="Calibri" w:hAnsi="Calibri" w:cs="Calibri"/>
+              </w:rPr>
+              <w:t>.</w:t>
+            </w:r>
+            <w:r>
+              <w:rPr>
+                <w:rFonts w:ascii="Calibri" w:hAnsi="Calibri" w:cs="Calibri"/>
+              </w:rPr>
+              <w:t>1</w:t>
             </w:r>
             <w:r>
               <w:rPr>
@@ -3536,7 +3693,7 @@
               <w:rPr>
                 <w:rFonts w:ascii="Calibri" w:hAnsi="Calibri" w:cs="Calibri"/>
               </w:rPr>
-              <w:t>0</w:t>
+              <w:t>1</w:t>
             </w:r>
           </w:p>
         </w:tc>
@@ -3678,13 +3835,7 @@
               <w:rPr>
                 <w:rFonts w:ascii="Calibri" w:hAnsi="Calibri" w:cs="Calibri"/>
               </w:rPr>
-              <w:t>0.5.</w:t>
-            </w:r>
-            <w:r>
-              <w:rPr>
-                <w:rFonts w:ascii="Calibri" w:hAnsi="Calibri" w:cs="Calibri"/>
-              </w:rPr>
-              <w:t>2</w:t>
+              <w:t>1.0.0</w:t>
             </w:r>
           </w:p>
         </w:tc>
@@ -3734,19 +3885,19 @@
               <w:rPr>
                 <w:rFonts w:ascii="Calibri" w:hAnsi="Calibri" w:cs="Calibri"/>
               </w:rPr>
+              <w:t>2</w:t>
+            </w:r>
+            <w:r>
+              <w:rPr>
+                <w:rFonts w:ascii="Calibri" w:hAnsi="Calibri" w:cs="Calibri"/>
+              </w:rPr>
+              <w:t>.</w:t>
+            </w:r>
+            <w:r>
+              <w:rPr>
+                <w:rFonts w:ascii="Calibri" w:hAnsi="Calibri" w:cs="Calibri"/>
+              </w:rPr>
               <w:t>0</w:t>
-            </w:r>
-            <w:r>
-              <w:rPr>
-                <w:rFonts w:ascii="Calibri" w:hAnsi="Calibri" w:cs="Calibri"/>
-              </w:rPr>
-              <w:t>.</w:t>
-            </w:r>
-            <w:r>
-              <w:rPr>
-                <w:rFonts w:ascii="Calibri" w:hAnsi="Calibri" w:cs="Calibri"/>
-              </w:rPr>
-              <w:t>1</w:t>
             </w:r>
           </w:p>
         </w:tc>
@@ -4199,7 +4350,7 @@
               <w:rPr>
                 <w:rFonts w:ascii="Calibri" w:hAnsi="Calibri" w:cs="Calibri"/>
               </w:rPr>
-              <w:t>0</w:t>
+              <w:t>1</w:t>
             </w:r>
             <w:r>
               <w:rPr>
@@ -4211,7 +4362,7 @@
               <w:rPr>
                 <w:rFonts w:ascii="Calibri" w:hAnsi="Calibri" w:cs="Calibri"/>
               </w:rPr>
-              <w:t>0</w:t>
+              <w:t>2</w:t>
             </w:r>
           </w:p>
         </w:tc>
@@ -4249,7 +4400,13 @@
               <w:rPr>
                 <w:rFonts w:ascii="Calibri" w:hAnsi="Calibri" w:cs="Calibri"/>
               </w:rPr>
-              <w:t>1.26.4</w:t>
+              <w:t>1.26.</w:t>
+            </w:r>
+            <w:r>
+              <w:rPr>
+                <w:rFonts w:ascii="Calibri" w:hAnsi="Calibri" w:cs="Calibri"/>
+              </w:rPr>
+              <w:t>7</w:t>
             </w:r>
           </w:p>
         </w:tc>
@@ -4290,7 +4447,19 @@
               <w:rPr>
                 <w:rFonts w:ascii="Calibri" w:hAnsi="Calibri" w:cs="Calibri"/>
               </w:rPr>
-              <w:t>52.</w:t>
+              <w:t>5</w:t>
+            </w:r>
+            <w:r>
+              <w:rPr>
+                <w:rFonts w:ascii="Calibri" w:hAnsi="Calibri" w:cs="Calibri"/>
+              </w:rPr>
+              <w:t>2</w:t>
+            </w:r>
+            <w:r>
+              <w:rPr>
+                <w:rFonts w:ascii="Calibri" w:hAnsi="Calibri" w:cs="Calibri"/>
+              </w:rPr>
+              <w:t>.</w:t>
             </w:r>
             <w:r>
               <w:rPr>
@@ -4398,7 +4567,25 @@
               <w:rPr>
                 <w:rFonts w:ascii="Calibri" w:hAnsi="Calibri" w:cs="Calibri"/>
               </w:rPr>
-              <w:t>0.36.2</w:t>
+              <w:t>0.3</w:t>
+            </w:r>
+            <w:r>
+              <w:rPr>
+                <w:rFonts w:ascii="Calibri" w:hAnsi="Calibri" w:cs="Calibri"/>
+              </w:rPr>
+              <w:t>7</w:t>
+            </w:r>
+            <w:r>
+              <w:rPr>
+                <w:rFonts w:ascii="Calibri" w:hAnsi="Calibri" w:cs="Calibri"/>
+              </w:rPr>
+              <w:t>.</w:t>
+            </w:r>
+            <w:r>
+              <w:rPr>
+                <w:rFonts w:ascii="Calibri" w:hAnsi="Calibri" w:cs="Calibri"/>
+              </w:rPr>
+              <w:t>0</w:t>
             </w:r>
           </w:p>
         </w:tc>
@@ -4478,25 +4665,7 @@
               <w:rPr>
                 <w:rFonts w:ascii="Calibri" w:hAnsi="Calibri" w:cs="Calibri"/>
               </w:rPr>
-              <w:t>1.</w:t>
-            </w:r>
-            <w:r>
-              <w:rPr>
-                <w:rFonts w:ascii="Calibri" w:hAnsi="Calibri" w:cs="Calibri"/>
-              </w:rPr>
-              <w:t>4</w:t>
-            </w:r>
-            <w:r>
-              <w:rPr>
-                <w:rFonts w:ascii="Calibri" w:hAnsi="Calibri" w:cs="Calibri"/>
-              </w:rPr>
-              <w:t>.</w:t>
-            </w:r>
-            <w:r>
-              <w:rPr>
-                <w:rFonts w:ascii="Calibri" w:hAnsi="Calibri" w:cs="Calibri"/>
-              </w:rPr>
-              <w:t>3</w:t>
+              <w:t>3.0.1</w:t>
             </w:r>
           </w:p>
         </w:tc>
@@ -4536,7 +4705,19 @@
               <w:rPr>
                 <w:rFonts w:ascii="Calibri" w:hAnsi="Calibri" w:cs="Calibri"/>
               </w:rPr>
-              <w:t>3.4.1</w:t>
+              <w:t>3.</w:t>
+            </w:r>
+            <w:r>
+              <w:rPr>
+                <w:rFonts w:ascii="Calibri" w:hAnsi="Calibri" w:cs="Calibri"/>
+              </w:rPr>
+              <w:t>5</w:t>
+            </w:r>
+            <w:r>
+              <w:rPr>
+                <w:rFonts w:ascii="Calibri" w:hAnsi="Calibri" w:cs="Calibri"/>
+              </w:rPr>
+              <w:t>.1</w:t>
             </w:r>
           </w:p>
         </w:tc>
@@ -4654,10 +4835,10 @@
           <w:noProof/>
         </w:rPr>
         <w:drawing>
-          <wp:inline distT="0" distB="0" distL="0" distR="0" wp14:anchorId="2F22253B" wp14:editId="7A14437B">
-            <wp:extent cx="2609850" cy="247650"/>
-            <wp:effectExtent l="0" t="0" r="0" b="0"/>
-            <wp:docPr id="9" name="Picture 9"/>
+          <wp:inline distT="0" distB="0" distL="0" distR="0" wp14:anchorId="7AE122E8" wp14:editId="22BF9D97">
+            <wp:extent cx="2888679" cy="228600"/>
+            <wp:effectExtent l="0" t="0" r="6985" b="0"/>
+            <wp:docPr id="3" name="Picture 3"/>
             <wp:cNvGraphicFramePr>
               <a:graphicFrameLocks xmlns:a="http://schemas.openxmlformats.org/drawingml/2006/main" noChangeAspect="1"/>
             </wp:cNvGraphicFramePr>
@@ -4677,7 +4858,7 @@
                   <pic:spPr>
                     <a:xfrm>
                       <a:off x="0" y="0"/>
-                      <a:ext cx="2609850" cy="247650"/>
+                      <a:ext cx="2896728" cy="229237"/>
                     </a:xfrm>
                     <a:prstGeom prst="rect">
                       <a:avLst/>
@@ -4709,19 +4890,6 @@
       </w:hyperlink>
     </w:p>
     <w:p>
-      <w:r>
-        <w:t xml:space="preserve">We currently do not use the </w:t>
-      </w:r>
-      <w:proofErr w:type="spellStart"/>
-      <w:r>
-        <w:t>cairo</w:t>
-      </w:r>
-      <w:proofErr w:type="spellEnd"/>
-      <w:r>
-        <w:t xml:space="preserve"> version 1.17.4 due to this error when generating pdf files</w:t>
-      </w:r>
-    </w:p>
-    <w:p>
       <w:hyperlink r:id="rId13" w:history="1">
         <w:r>
           <w:rPr>
@@ -4741,7 +4909,18 @@
       </w:r>
       <w:proofErr w:type="spellEnd"/>
       <w:r>
-        <w:t xml:space="preserve"> may not depend on Cairo.</w:t>
+        <w:t xml:space="preserve"> </w:t>
+      </w:r>
+      <w:r>
+        <w:t>(version 53 onwards</w:t>
+      </w:r>
+      <w:bookmarkStart w:id="0" w:name="_GoBack"/>
+      <w:bookmarkEnd w:id="0"/>
+      <w:r>
+        <w:t xml:space="preserve">) </w:t>
+      </w:r>
+      <w:r>
+        <w:t>may not depend on Cairo.</w:t>
       </w:r>
     </w:p>
     <w:p>
@@ -5614,7 +5793,19 @@
         <w:rPr>
           <w:lang w:val="en-US"/>
         </w:rPr>
-        <w:t xml:space="preserve"> (fixed at later version)</w:t>
+        <w:t xml:space="preserve"> (</w:t>
+      </w:r>
+      <w:r>
+        <w:rPr>
+          <w:lang w:val="en-US"/>
+        </w:rPr>
+        <w:t>F</w:t>
+      </w:r>
+      <w:r>
+        <w:rPr>
+          <w:lang w:val="en-US"/>
+        </w:rPr>
+        <w:t>ixed at later version)</w:t>
       </w:r>
     </w:p>
     <w:p>
@@ -23708,7 +23899,7 @@
 </file>
 
 <file path=customXml/itemProps2.xml><?xml version="1.0" encoding="utf-8"?>
-<ds:datastoreItem xmlns:ds="http://schemas.openxmlformats.org/officeDocument/2006/customXml" ds:itemID="{2CD0C507-107D-431B-A680-839A2FB2D532}">
+<ds:datastoreItem xmlns:ds="http://schemas.openxmlformats.org/officeDocument/2006/customXml" ds:itemID="{2364F144-0623-42B4-9513-094F00D3BA5C}">
   <ds:schemaRefs>
     <ds:schemaRef ds:uri="http://schemas.openxmlformats.org/officeDocument/2006/bibliography"/>
   </ds:schemaRefs>

</xml_diff>

<commit_message>
Change script DuplicateCheck.py to MSDuplicateCheck.py
</commit_message>
<xml_diff>
--- a/docs/MSOrganiser_Developer_Documentation.docx
+++ b/docs/MSOrganiser_Developer_Documentation.docx
@@ -156,15 +156,7 @@
                                     <w:sz w:val="24"/>
                                     <w:szCs w:val="24"/>
                                   </w:rPr>
-                                  <w:t>Version 0.0.</w:t>
-                                </w:r>
-                                <w:r>
-                                  <w:rPr>
-                                    <w:color w:val="4472C4" w:themeColor="accent5"/>
-                                    <w:sz w:val="24"/>
-                                    <w:szCs w:val="24"/>
-                                  </w:rPr>
-                                  <w:t>2</w:t>
+                                  <w:t>Version 0.0.2</w:t>
                                 </w:r>
                               </w:p>
                             </w:txbxContent>
@@ -258,15 +250,7 @@
                               <w:sz w:val="24"/>
                               <w:szCs w:val="24"/>
                             </w:rPr>
-                            <w:t>Version 0.0.</w:t>
-                          </w:r>
-                          <w:r>
-                            <w:rPr>
-                              <w:color w:val="4472C4" w:themeColor="accent5"/>
-                              <w:sz w:val="24"/>
-                              <w:szCs w:val="24"/>
-                            </w:rPr>
-                            <w:t>2</w:t>
+                            <w:t>Version 0.0.2</w:t>
                           </w:r>
                         </w:p>
                       </w:txbxContent>
@@ -896,35 +880,7 @@
                 <w:rFonts w:ascii="Calibri" w:eastAsia="STKaiti" w:hAnsi="Calibri" w:cs="Calibri"/>
                 <w:lang w:val="en-AU"/>
               </w:rPr>
-              <w:t>7</w:t>
-            </w:r>
-            <w:r>
-              <w:rPr>
-                <w:rFonts w:ascii="Calibri" w:eastAsia="STKaiti" w:hAnsi="Calibri" w:cs="Calibri"/>
-                <w:lang w:val="en-AU"/>
-              </w:rPr>
-              <w:t xml:space="preserve"> </w:t>
-            </w:r>
-            <w:r>
-              <w:rPr>
-                <w:rFonts w:ascii="Calibri" w:eastAsia="STKaiti" w:hAnsi="Calibri" w:cs="Calibri"/>
-                <w:lang w:val="en-AU"/>
-              </w:rPr>
-              <w:t>Oct</w:t>
-            </w:r>
-            <w:r>
-              <w:rPr>
-                <w:rFonts w:ascii="Calibri" w:eastAsia="STKaiti" w:hAnsi="Calibri" w:cs="Calibri"/>
-                <w:lang w:val="en-AU"/>
-              </w:rPr>
-              <w:t xml:space="preserve"> 202</w:t>
-            </w:r>
-            <w:r>
-              <w:rPr>
-                <w:rFonts w:ascii="Calibri" w:eastAsia="STKaiti" w:hAnsi="Calibri" w:cs="Calibri"/>
-                <w:lang w:val="en-AU"/>
-              </w:rPr>
-              <w:t>1</w:t>
+              <w:t>7 Oct 2021</w:t>
             </w:r>
           </w:p>
         </w:tc>
@@ -982,8 +938,6 @@
               </w:rPr>
               <w:t>3 Code Coverage</w:t>
             </w:r>
-            <w:bookmarkStart w:id="0" w:name="_GoBack"/>
-            <w:bookmarkEnd w:id="0"/>
           </w:p>
           <w:p>
             <w:pPr>
@@ -13278,16 +13232,18 @@
         <w:r>
           <w:rPr>
             <w:rStyle w:val="Hyperlink"/>
-            <w:lang w:val="en-US"/>
           </w:rPr>
-          <w:t>http://chriskiehl.com/article/packaging-gooey-with-pyinstaller/</w:t>
+          <w:t>https://chriskiehl.com/article/packaging-gooey-with-pyinstaller</w:t>
         </w:r>
       </w:hyperlink>
       <w:r>
-        <w:rPr>
-          <w:lang w:val="en-US"/>
-        </w:rPr>
-        <w:t xml:space="preserve"> for more info</w:t>
+        <w:t xml:space="preserve"> </w:t>
+      </w:r>
+      <w:r>
+        <w:rPr>
+          <w:lang w:val="en-US"/>
+        </w:rPr>
+        <w:t>for more info</w:t>
       </w:r>
     </w:p>
     <w:p>
@@ -14069,7 +14025,7 @@
     <w:p>
       <w:pPr>
         <w:rPr>
-          <w:rFonts w:ascii="Consolas" w:hAnsi="Consolas"/>
+          <w:rFonts w:ascii="Consolas" w:eastAsia="Times New Roman" w:hAnsi="Consolas" w:cs="Calibri"/>
           <w:sz w:val="19"/>
           <w:szCs w:val="19"/>
           <w:lang w:val="en-US"/>
@@ -14133,13 +14089,33 @@
         </w:rPr>
         <w:t xml:space="preserve"> (other necessary inputs)</w:t>
       </w:r>
-      <w:r>
+    </w:p>
+    <w:p>
+      <w:pPr>
         <w:rPr>
           <w:rFonts w:ascii="Consolas" w:hAnsi="Consolas"/>
           <w:sz w:val="19"/>
           <w:szCs w:val="19"/>
           <w:lang w:val="en-US"/>
         </w:rPr>
+      </w:pPr>
+      <w:r>
+        <w:rPr>
+          <w:rFonts w:ascii="Consolas" w:hAnsi="Consolas"/>
+          <w:sz w:val="19"/>
+          <w:szCs w:val="19"/>
+          <w:lang w:val="en-US"/>
+        </w:rPr>
+        <w:br w:type="page"/>
+      </w:r>
+      <w:r>
+        <w:rPr>
+          <w:rFonts w:ascii="Consolas" w:hAnsi="Consolas"/>
+          <w:sz w:val="19"/>
+          <w:szCs w:val="19"/>
+          <w:lang w:val="en-US"/>
+        </w:rPr>
+        <w:lastRenderedPageBreak/>
         <w:t xml:space="preserve"> </w:t>
       </w:r>
     </w:p>
@@ -14758,7 +14734,6 @@
           <w:noProof/>
           <w:lang w:eastAsia="en-SG"/>
         </w:rPr>
-        <w:lastRenderedPageBreak/>
         <w:drawing>
           <wp:inline distT="0" distB="0" distL="0" distR="0" wp14:anchorId="1E695EA3" wp14:editId="18D7FD5B">
             <wp:extent cx="5731510" cy="3925570"/>
@@ -14801,6 +14776,7 @@
         <w:pStyle w:val="Heading3"/>
       </w:pPr>
       <w:r>
+        <w:lastRenderedPageBreak/>
         <w:t>Version Number</w:t>
       </w:r>
     </w:p>
@@ -15472,27 +15448,7 @@
           <w:sz w:val="19"/>
           <w:szCs w:val="19"/>
         </w:rPr>
-        <w:t xml:space="preserve"> </w:t>
-      </w:r>
-      <w:proofErr w:type="spellStart"/>
-      <w:r>
-        <w:rPr>
-          <w:rFonts w:ascii="Consolas" w:hAnsi="Consolas" w:cs="Consolas"/>
-          <w:color w:val="000000"/>
-          <w:sz w:val="19"/>
-          <w:szCs w:val="19"/>
-        </w:rPr>
-        <w:t>Lipidomics</w:t>
-      </w:r>
-      <w:proofErr w:type="spellEnd"/>
-      <w:r>
-        <w:rPr>
-          <w:rFonts w:ascii="Consolas" w:hAnsi="Consolas" w:cs="Consolas"/>
-          <w:color w:val="000000"/>
-          <w:sz w:val="19"/>
-          <w:szCs w:val="19"/>
-        </w:rPr>
-        <w:t xml:space="preserve"> Incubator'),</w:t>
+        <w:t xml:space="preserve"> Lipidomics Incubator'),</w:t>
       </w:r>
     </w:p>
     <w:p>
@@ -15736,27 +15692,7 @@
           <w:sz w:val="19"/>
           <w:szCs w:val="19"/>
         </w:rPr>
-        <w:t xml:space="preserve"> </w:t>
-      </w:r>
-      <w:proofErr w:type="spellStart"/>
-      <w:r>
-        <w:rPr>
-          <w:rFonts w:ascii="Consolas" w:hAnsi="Consolas" w:cs="Consolas"/>
-          <w:color w:val="000000"/>
-          <w:sz w:val="19"/>
-          <w:szCs w:val="19"/>
-        </w:rPr>
-        <w:t>Lipidomics</w:t>
-      </w:r>
-      <w:proofErr w:type="spellEnd"/>
-      <w:r>
-        <w:rPr>
-          <w:rFonts w:ascii="Consolas" w:hAnsi="Consolas" w:cs="Consolas"/>
-          <w:color w:val="000000"/>
-          <w:sz w:val="19"/>
-          <w:szCs w:val="19"/>
-        </w:rPr>
-        <w:t xml:space="preserve"> Incubator'),</w:t>
+        <w:t xml:space="preserve"> Lipidomics Incubator'),</w:t>
       </w:r>
     </w:p>
     <w:p>
@@ -16087,7 +16023,6 @@
           <w:noProof/>
           <w:lang w:eastAsia="en-SG"/>
         </w:rPr>
-        <w:lastRenderedPageBreak/>
         <w:drawing>
           <wp:inline distT="0" distB="0" distL="0" distR="0" wp14:anchorId="684B58C2" wp14:editId="0259F95F">
             <wp:extent cx="3403158" cy="2228679"/>
@@ -16147,6 +16082,7 @@
           <w:noProof/>
           <w:lang w:eastAsia="en-SG"/>
         </w:rPr>
+        <w:lastRenderedPageBreak/>
         <w:drawing>
           <wp:inline distT="0" distB="0" distL="0" distR="0" wp14:anchorId="0C3F7088" wp14:editId="59CDD851">
             <wp:extent cx="2225433" cy="3252083"/>
@@ -16454,9 +16390,16 @@
         <w:rPr>
           <w:lang w:val="en-US"/>
         </w:rPr>
+        <w:t xml:space="preserve"> --windowed</w:t>
+      </w:r>
+      <w:r>
+        <w:rPr>
+          <w:lang w:val="en-US"/>
+        </w:rPr>
         <w:t xml:space="preserve"> </w:t>
       </w:r>
       <w:proofErr w:type="spellStart"/>
+      <w:proofErr w:type="gramStart"/>
       <w:r>
         <w:rPr>
           <w:lang w:val="en-US"/>
@@ -16464,6 +16407,7 @@
         <w:t>build.spec</w:t>
       </w:r>
       <w:proofErr w:type="spellEnd"/>
+      <w:proofErr w:type="gramEnd"/>
       <w:r>
         <w:rPr>
           <w:lang w:val="en-US"/>
@@ -16481,13 +16425,12 @@
       <w:r>
         <w:rPr>
           <w:noProof/>
-          <w:lang w:eastAsia="en-SG"/>
         </w:rPr>
         <w:drawing>
-          <wp:inline distT="0" distB="0" distL="0" distR="0" wp14:anchorId="3597F7E2" wp14:editId="32C9F35E">
-            <wp:extent cx="4695825" cy="733425"/>
+          <wp:inline distT="0" distB="0" distL="0" distR="0" wp14:anchorId="3637F459" wp14:editId="4EB47A2C">
+            <wp:extent cx="3914775" cy="352425"/>
             <wp:effectExtent l="0" t="0" r="9525" b="9525"/>
-            <wp:docPr id="31" name="Picture 31"/>
+            <wp:docPr id="89" name="Picture 89"/>
             <wp:cNvGraphicFramePr>
               <a:graphicFrameLocks xmlns:a="http://schemas.openxmlformats.org/drawingml/2006/main" noChangeAspect="1"/>
             </wp:cNvGraphicFramePr>
@@ -16507,7 +16450,7 @@
                   <pic:spPr>
                     <a:xfrm>
                       <a:off x="0" y="0"/>
-                      <a:ext cx="4695825" cy="733425"/>
+                      <a:ext cx="3914775" cy="352425"/>
                     </a:xfrm>
                     <a:prstGeom prst="rect">
                       <a:avLst/>
@@ -16681,6 +16624,7 @@
         <w:rPr>
           <w:lang w:val="en-US"/>
         </w:rPr>
+        <w:lastRenderedPageBreak/>
         <w:t xml:space="preserve">Troubleshooting when </w:t>
       </w:r>
       <w:proofErr w:type="spellStart"/>
@@ -16708,7 +16652,19 @@
         <w:rPr>
           <w:lang w:val="en-US"/>
         </w:rPr>
-        <w:t xml:space="preserve">If the python code s bug free, </w:t>
+        <w:t xml:space="preserve">If the python code </w:t>
+      </w:r>
+      <w:r>
+        <w:rPr>
+          <w:lang w:val="en-US"/>
+        </w:rPr>
+        <w:t>i</w:t>
+      </w:r>
+      <w:r>
+        <w:rPr>
+          <w:lang w:val="en-US"/>
+        </w:rPr>
+        <w:t xml:space="preserve">s bug free, </w:t>
       </w:r>
       <w:proofErr w:type="spellStart"/>
       <w:r>
@@ -17335,7 +17291,6 @@
         <w:rPr>
           <w:lang w:val="en-US"/>
         </w:rPr>
-        <w:lastRenderedPageBreak/>
         <w:t>a = Analysis(...</w:t>
       </w:r>
       <w:r>
@@ -17390,6 +17345,7 @@
         <w:rPr>
           <w:lang w:val="en-US"/>
         </w:rPr>
+        <w:lastRenderedPageBreak/>
         <w:t xml:space="preserve">If writing them is a chore, consider using the Tree Class. See </w:t>
       </w:r>
       <w:hyperlink r:id="rId64" w:anchor="the-toc-and-tree-classes" w:history="1">
@@ -19330,10 +19286,10 @@
           <w:noProof/>
         </w:rPr>
         <w:drawing>
-          <wp:inline distT="0" distB="0" distL="0" distR="0">
-            <wp:extent cx="7886700" cy="5020864"/>
-            <wp:effectExtent l="0" t="0" r="0" b="8890"/>
-            <wp:docPr id="77" name="Picture 77"/>
+          <wp:inline distT="0" distB="0" distL="0" distR="0" wp14:anchorId="685DBAAB" wp14:editId="744EF39B">
+            <wp:extent cx="7545112" cy="5237018"/>
+            <wp:effectExtent l="0" t="0" r="0" b="1905"/>
+            <wp:docPr id="90" name="Picture 90"/>
             <wp:cNvGraphicFramePr>
               <a:graphicFrameLocks xmlns:a="http://schemas.openxmlformats.org/drawingml/2006/main" noChangeAspect="1"/>
             </wp:cNvGraphicFramePr>
@@ -19341,17 +19297,11 @@
               <a:graphicData uri="http://schemas.openxmlformats.org/drawingml/2006/picture">
                 <pic:pic xmlns:pic="http://schemas.openxmlformats.org/drawingml/2006/picture">
                   <pic:nvPicPr>
-                    <pic:cNvPr id="77" name="MSOrganiser.png"/>
+                    <pic:cNvPr id="1" name=""/>
                     <pic:cNvPicPr/>
                   </pic:nvPicPr>
                   <pic:blipFill>
-                    <a:blip r:embed="rId78">
-                      <a:extLst>
-                        <a:ext uri="{28A0092B-C50C-407E-A947-70E740481C1C}">
-                          <a14:useLocalDpi xmlns:a14="http://schemas.microsoft.com/office/drawing/2010/main" val="0"/>
-                        </a:ext>
-                      </a:extLst>
-                    </a:blip>
+                    <a:blip r:embed="rId78"/>
                     <a:stretch>
                       <a:fillRect/>
                     </a:stretch>
@@ -19359,7 +19309,7 @@
                   <pic:spPr>
                     <a:xfrm>
                       <a:off x="0" y="0"/>
-                      <a:ext cx="7901742" cy="5030440"/>
+                      <a:ext cx="7577944" cy="5259807"/>
                     </a:xfrm>
                     <a:prstGeom prst="rect">
                       <a:avLst/>
@@ -19372,7 +19322,6 @@
         </w:drawing>
       </w:r>
     </w:p>
-    <w:p/>
     <w:p>
       <w:pPr>
         <w:sectPr>
@@ -19397,7 +19346,12 @@
     </w:p>
     <w:p>
       <w:r>
-        <w:t>The documentation is written in the folder docs. It looks like this</w:t>
+        <w:t>The documentation is writte</w:t>
+      </w:r>
+      <w:bookmarkStart w:id="0" w:name="_GoBack"/>
+      <w:bookmarkEnd w:id="0"/>
+      <w:r>
+        <w:t>n in the folder docs. It looks like this</w:t>
       </w:r>
     </w:p>
     <w:p>
@@ -24548,7 +24502,7 @@
 </file>
 
 <file path=customXml/itemProps2.xml><?xml version="1.0" encoding="utf-8"?>
-<ds:datastoreItem xmlns:ds="http://schemas.openxmlformats.org/officeDocument/2006/customXml" ds:itemID="{32B7B468-1B96-41D2-85A5-7B41DAAC92BF}">
+<ds:datastoreItem xmlns:ds="http://schemas.openxmlformats.org/officeDocument/2006/customXml" ds:itemID="{EDD9224B-A701-4943-8E63-3EA21B7110D4}">
   <ds:schemaRefs>
     <ds:schemaRef ds:uri="http://schemas.openxmlformats.org/officeDocument/2006/bibliography"/>
   </ds:schemaRefs>

</xml_diff>

<commit_message>
Update documentation on troubleshooting.
</commit_message>
<xml_diff>
--- a/docs/MSOrganiser_Developer_Documentation.docx
+++ b/docs/MSOrganiser_Developer_Documentation.docx
@@ -15448,7 +15448,27 @@
           <w:sz w:val="19"/>
           <w:szCs w:val="19"/>
         </w:rPr>
-        <w:t xml:space="preserve"> Lipidomics Incubator'),</w:t>
+        <w:t xml:space="preserve"> </w:t>
+      </w:r>
+      <w:proofErr w:type="spellStart"/>
+      <w:r>
+        <w:rPr>
+          <w:rFonts w:ascii="Consolas" w:hAnsi="Consolas" w:cs="Consolas"/>
+          <w:color w:val="000000"/>
+          <w:sz w:val="19"/>
+          <w:szCs w:val="19"/>
+        </w:rPr>
+        <w:t>Lipidomics</w:t>
+      </w:r>
+      <w:proofErr w:type="spellEnd"/>
+      <w:r>
+        <w:rPr>
+          <w:rFonts w:ascii="Consolas" w:hAnsi="Consolas" w:cs="Consolas"/>
+          <w:color w:val="000000"/>
+          <w:sz w:val="19"/>
+          <w:szCs w:val="19"/>
+        </w:rPr>
+        <w:t xml:space="preserve"> Incubator'),</w:t>
       </w:r>
     </w:p>
     <w:p>
@@ -15692,7 +15712,27 @@
           <w:sz w:val="19"/>
           <w:szCs w:val="19"/>
         </w:rPr>
-        <w:t xml:space="preserve"> Lipidomics Incubator'),</w:t>
+        <w:t xml:space="preserve"> </w:t>
+      </w:r>
+      <w:proofErr w:type="spellStart"/>
+      <w:r>
+        <w:rPr>
+          <w:rFonts w:ascii="Consolas" w:hAnsi="Consolas" w:cs="Consolas"/>
+          <w:color w:val="000000"/>
+          <w:sz w:val="19"/>
+          <w:szCs w:val="19"/>
+        </w:rPr>
+        <w:t>Lipidomics</w:t>
+      </w:r>
+      <w:proofErr w:type="spellEnd"/>
+      <w:r>
+        <w:rPr>
+          <w:rFonts w:ascii="Consolas" w:hAnsi="Consolas" w:cs="Consolas"/>
+          <w:color w:val="000000"/>
+          <w:sz w:val="19"/>
+          <w:szCs w:val="19"/>
+        </w:rPr>
+        <w:t xml:space="preserve"> Incubator'),</w:t>
       </w:r>
     </w:p>
     <w:p>
@@ -19272,6 +19312,8 @@
         <w:pStyle w:val="Heading1"/>
         <w:ind w:left="431" w:hanging="431"/>
       </w:pPr>
+      <w:bookmarkStart w:id="0" w:name="_GoBack"/>
+      <w:bookmarkEnd w:id="0"/>
       <w:r>
         <w:lastRenderedPageBreak/>
         <w:t>Code Structure Outline</w:t>
@@ -19346,12 +19388,7 @@
     </w:p>
     <w:p>
       <w:r>
-        <w:t>The documentation is writte</w:t>
-      </w:r>
-      <w:bookmarkStart w:id="0" w:name="_GoBack"/>
-      <w:bookmarkEnd w:id="0"/>
-      <w:r>
-        <w:t>n in the folder docs. It looks like this</w:t>
+        <w:t>The documentation is written in the folder docs. It looks like this</w:t>
       </w:r>
     </w:p>
     <w:p>
@@ -24502,7 +24539,7 @@
 </file>
 
 <file path=customXml/itemProps2.xml><?xml version="1.0" encoding="utf-8"?>
-<ds:datastoreItem xmlns:ds="http://schemas.openxmlformats.org/officeDocument/2006/customXml" ds:itemID="{EDD9224B-A701-4943-8E63-3EA21B7110D4}">
+<ds:datastoreItem xmlns:ds="http://schemas.openxmlformats.org/officeDocument/2006/customXml" ds:itemID="{F702EB29-AFFE-4CA9-AC22-E39F31965E5E}">
   <ds:schemaRefs>
     <ds:schemaRef ds:uri="http://schemas.openxmlformats.org/officeDocument/2006/bibliography"/>
   </ds:schemaRefs>

</xml_diff>